<commit_message>
New get apis for exercise and logs that gets the ids of the document
</commit_message>
<xml_diff>
--- a/Report.docx
+++ b/Report.docx
@@ -290,18 +290,10 @@
         <w:t xml:space="preserve">was </w:t>
       </w:r>
       <w:r>
-        <w:t xml:space="preserve">popularized by Lewis and </w:t>
-      </w:r>
-      <w:proofErr w:type="spellStart"/>
-      <w:r>
-        <w:t>Fowlers</w:t>
-      </w:r>
-      <w:r>
-        <w:t>’s</w:t>
-      </w:r>
-      <w:proofErr w:type="spellEnd"/>
-      <w:r>
-        <w:t xml:space="preserve"> </w:t>
+        <w:t>popularized by Lewis and Fowlers</w:t>
+      </w:r>
+      <w:r>
+        <w:t xml:space="preserve">’s </w:t>
       </w:r>
       <w:r>
         <w:t>blog</w:t>
@@ -520,15 +512,7 @@
     </w:p>
     <w:p>
       <w:r>
-        <w:t xml:space="preserve">[The following paragraph is a brain </w:t>
-      </w:r>
-      <w:proofErr w:type="gramStart"/>
-      <w:r>
-        <w:t>shit</w:t>
-      </w:r>
-      <w:proofErr w:type="gramEnd"/>
-      <w:r>
-        <w:t>]</w:t>
+        <w:t>[The following paragraph is a brain shit]</w:t>
       </w:r>
     </w:p>
     <w:p>
@@ -539,15 +523,7 @@
         <w:t>provides</w:t>
       </w:r>
       <w:r>
-        <w:t xml:space="preserve"> along with their limitations along with their performance capabilities along with technologies that best suit each of the feature in the applications. [Here </w:t>
-      </w:r>
-      <w:proofErr w:type="gramStart"/>
-      <w:r>
-        <w:t>insert</w:t>
-      </w:r>
-      <w:proofErr w:type="gramEnd"/>
-      <w:r>
-        <w:t xml:space="preserve"> the method that you are going to use performance test it]. I plan to develop same application using monolithic architecture and another use microservice architecture. One will be deployed in traditional style while other will using cloud native approach.  </w:t>
+        <w:t xml:space="preserve"> along with their limitations along with their performance capabilities along with technologies that best suit each of the feature in the applications. [Here insert the method that you are going to use performance test it]. I plan to develop same application using monolithic architecture and another use microservice architecture. One will be deployed in traditional style while other will using cloud native approach.  </w:t>
       </w:r>
       <w:r>
         <w:t>These two applications</w:t>
@@ -636,192 +612,250 @@
         <w:t xml:space="preserve">. </w:t>
       </w:r>
       <w:r>
-        <w:t xml:space="preserve">To me it isn’t exactly obvious given the complexity of building cloud native application. I plan to load test my web applications in various scenarios in an attempt mimic different type of request given by different web application. This should give a better picture if an application needs to be cloud native or will function totally fine being </w:t>
-      </w:r>
-      <w:proofErr w:type="gramStart"/>
-      <w:r>
-        <w:t>a monolithic</w:t>
-      </w:r>
-      <w:proofErr w:type="gramEnd"/>
+        <w:t>To me it isn’t exactly obvious given the complexity of building cloud native application. I plan to load test my web applications in various scenarios in an attempt mimic different type of request given by different web application. This should give a better picture if an application needs to be cloud native or will function totally fine being a monolithic.</w:t>
+      </w:r>
+    </w:p>
+    <w:p>
+      <w:r>
+        <w:t xml:space="preserve">answer the question if an application of different nature benefit from being cloud native or it isn’t necessary for them to cloud native and remove the initial time taken to </w:t>
+      </w:r>
+      <w:r>
+        <w:t>make decision</w:t>
+      </w:r>
+      <w:r>
+        <w:t xml:space="preserve"> for the architecture.</w:t>
+      </w:r>
+    </w:p>
+    <w:p>
+      <w:pPr>
+        <w:rPr>
+          <w:b/>
+          <w:bCs/>
+        </w:rPr>
+      </w:pPr>
+      <w:r>
+        <w:rPr>
+          <w:b/>
+          <w:bCs/>
+        </w:rPr>
+        <w:t>LITERATURE REVIEW:</w:t>
+      </w:r>
+    </w:p>
+    <w:p>
+      <w:pPr>
+        <w:rPr>
+          <w:b/>
+          <w:bCs/>
+        </w:rPr>
+      </w:pPr>
+      <w:r>
+        <w:rPr>
+          <w:b/>
+          <w:bCs/>
+        </w:rPr>
+        <w:t>2.1 The advantages of monolithic architecture</w:t>
+      </w:r>
+    </w:p>
+    <w:p>
+      <w:pPr>
+        <w:rPr>
+          <w:b/>
+          <w:bCs/>
+        </w:rPr>
+      </w:pPr>
+      <w:r>
+        <w:rPr>
+          <w:b/>
+          <w:bCs/>
+        </w:rPr>
+        <w:t>2.2 Challenges in large monolithic applications</w:t>
+      </w:r>
+    </w:p>
+    <w:p>
+      <w:pPr>
+        <w:rPr>
+          <w:b/>
+          <w:bCs/>
+        </w:rPr>
+      </w:pPr>
+      <w:r>
+        <w:rPr>
+          <w:b/>
+          <w:bCs/>
+        </w:rPr>
+        <w:t>2.3 Benefits of cloud-native</w:t>
+      </w:r>
+    </w:p>
+    <w:p>
+      <w:pPr>
+        <w:rPr>
+          <w:b/>
+          <w:bCs/>
+        </w:rPr>
+      </w:pPr>
+      <w:r>
+        <w:rPr>
+          <w:b/>
+          <w:bCs/>
+        </w:rPr>
+        <w:t>2.4 The shortcomings of cloud-native</w:t>
+      </w:r>
+    </w:p>
+    <w:p>
+      <w:pPr>
+        <w:rPr>
+          <w:b/>
+          <w:bCs/>
+        </w:rPr>
+      </w:pPr>
+      <w:r>
+        <w:rPr>
+          <w:b/>
+          <w:bCs/>
+        </w:rPr>
+        <w:t>2.5 Scalability</w:t>
+      </w:r>
+    </w:p>
+    <w:p>
+      <w:pPr>
+        <w:rPr>
+          <w:b/>
+          <w:bCs/>
+        </w:rPr>
+      </w:pPr>
+      <w:r>
+        <w:rPr>
+          <w:b/>
+          <w:bCs/>
+        </w:rPr>
+        <w:t>2.6 Data persistence layer</w:t>
+      </w:r>
+    </w:p>
+    <w:p>
+      <w:pPr>
+        <w:rPr>
+          <w:b/>
+          <w:bCs/>
+        </w:rPr>
+      </w:pPr>
+      <w:r>
+        <w:rPr>
+          <w:b/>
+          <w:bCs/>
+        </w:rPr>
+        <w:t>2.7 Security in Cloud-Native and Monolithic applications</w:t>
+      </w:r>
+    </w:p>
+    <w:p>
+      <w:pPr>
+        <w:rPr>
+          <w:b/>
+          <w:bCs/>
+        </w:rPr>
+      </w:pPr>
+      <w:r>
+        <w:rPr>
+          <w:b/>
+          <w:bCs/>
+        </w:rPr>
+        <w:t>2.8Monitoring Cloud-Native and Monolithic applications</w:t>
+      </w:r>
+    </w:p>
+    <w:p>
+      <w:pPr>
+        <w:rPr>
+          <w:b/>
+          <w:bCs/>
+        </w:rPr>
+      </w:pPr>
+    </w:p>
+    <w:p>
+      <w:pPr>
+        <w:rPr>
+          <w:b/>
+          <w:bCs/>
+        </w:rPr>
+      </w:pPr>
+    </w:p>
+    <w:p>
+      <w:pPr>
+        <w:rPr>
+          <w:b/>
+          <w:bCs/>
+        </w:rPr>
+      </w:pPr>
+      <w:r>
+        <w:rPr>
+          <w:b/>
+          <w:bCs/>
+        </w:rPr>
+        <w:t>Monolithic Applications:</w:t>
+      </w:r>
+    </w:p>
+    <w:p>
+      <w:pPr>
+        <w:pStyle w:val="ListParagraph"/>
+        <w:numPr>
+          <w:ilvl w:val="0"/>
+          <w:numId w:val="6"/>
+        </w:numPr>
+      </w:pPr>
+      <w:r>
+        <w:t xml:space="preserve">Monolithic applications are called monolithic because they are built using monolithic </w:t>
+      </w:r>
+      <w:r>
+        <w:t>architecture,</w:t>
+      </w:r>
+      <w:r>
+        <w:t xml:space="preserve"> which is designed to deploy</w:t>
+      </w:r>
+      <w:r>
+        <w:t>ed as a single, indivisible uni</w:t>
+      </w:r>
+      <w:r>
+        <w:t xml:space="preserve">t. </w:t>
+      </w:r>
+      <w:r>
+        <w:t xml:space="preserve">Given all components are tightly coupled, they all run in single process space. This has its own problems and advantages which will be discussed down below. </w:t>
+      </w:r>
+      <w:r>
+        <w:t xml:space="preserve">Traditionally, all monolithic applications were deployed </w:t>
+      </w:r>
+      <w:r>
+        <w:t>in premise</w:t>
+      </w:r>
+      <w:r>
+        <w:t>,</w:t>
+      </w:r>
+      <w:r>
+        <w:t xml:space="preserve"> but nowadays</w:t>
+      </w:r>
+      <w:r>
+        <w:t>,</w:t>
+      </w:r>
+      <w:r>
+        <w:t xml:space="preserve"> they are hosted on clou</w:t>
+      </w:r>
+      <w:r>
+        <w:t>d</w:t>
+      </w:r>
       <w:r>
         <w:t>.</w:t>
       </w:r>
     </w:p>
     <w:p>
-      <w:r>
-        <w:t xml:space="preserve">answer the question if an application of different nature benefit from being cloud native or it isn’t necessary for them to cloud native and remove the initial time taken to </w:t>
-      </w:r>
-      <w:r>
-        <w:t>make decision</w:t>
-      </w:r>
-      <w:r>
-        <w:t xml:space="preserve"> for the architecture.</w:t>
-      </w:r>
-    </w:p>
-    <w:p>
-      <w:pPr>
-        <w:rPr>
-          <w:b/>
-          <w:bCs/>
-        </w:rPr>
-      </w:pPr>
-      <w:r>
-        <w:rPr>
-          <w:b/>
-          <w:bCs/>
-        </w:rPr>
-        <w:t>LITERATURE REVIEW:</w:t>
-      </w:r>
-    </w:p>
-    <w:p>
-      <w:pPr>
-        <w:rPr>
-          <w:b/>
-          <w:bCs/>
-        </w:rPr>
-      </w:pPr>
-      <w:r>
-        <w:rPr>
-          <w:b/>
-          <w:bCs/>
-        </w:rPr>
-        <w:t>2.1 The advantages of monolithic architecture</w:t>
-      </w:r>
-    </w:p>
-    <w:p>
-      <w:pPr>
-        <w:rPr>
-          <w:b/>
-          <w:bCs/>
-        </w:rPr>
-      </w:pPr>
-      <w:r>
-        <w:rPr>
-          <w:b/>
-          <w:bCs/>
-        </w:rPr>
-        <w:t>2.2 Challenges in large monolithic applications</w:t>
-      </w:r>
-    </w:p>
-    <w:p>
-      <w:pPr>
-        <w:rPr>
-          <w:b/>
-          <w:bCs/>
-        </w:rPr>
-      </w:pPr>
-      <w:r>
-        <w:rPr>
-          <w:b/>
-          <w:bCs/>
-        </w:rPr>
-        <w:t>2.3 Benefits of cloud-native</w:t>
-      </w:r>
-    </w:p>
-    <w:p>
-      <w:pPr>
-        <w:rPr>
-          <w:b/>
-          <w:bCs/>
-        </w:rPr>
-      </w:pPr>
-      <w:r>
-        <w:rPr>
-          <w:b/>
-          <w:bCs/>
-        </w:rPr>
-        <w:t>2.4 The shortcomings of cloud-native</w:t>
-      </w:r>
-    </w:p>
-    <w:p>
-      <w:pPr>
-        <w:rPr>
-          <w:b/>
-          <w:bCs/>
-        </w:rPr>
-      </w:pPr>
-      <w:r>
-        <w:rPr>
-          <w:b/>
-          <w:bCs/>
-        </w:rPr>
-        <w:t>2.5 Scalability</w:t>
-      </w:r>
-    </w:p>
-    <w:p>
-      <w:pPr>
-        <w:rPr>
-          <w:b/>
-          <w:bCs/>
-        </w:rPr>
-      </w:pPr>
-      <w:r>
-        <w:rPr>
-          <w:b/>
-          <w:bCs/>
-        </w:rPr>
-        <w:t>2.6 Data persistence layer</w:t>
-      </w:r>
-    </w:p>
-    <w:p>
-      <w:pPr>
-        <w:rPr>
-          <w:b/>
-          <w:bCs/>
-        </w:rPr>
-      </w:pPr>
-      <w:r>
-        <w:rPr>
-          <w:b/>
-          <w:bCs/>
-        </w:rPr>
-        <w:t>2.7 Security in Cloud-Native and Monolithic applications</w:t>
-      </w:r>
-    </w:p>
-    <w:p>
-      <w:pPr>
-        <w:rPr>
-          <w:b/>
-          <w:bCs/>
-        </w:rPr>
-      </w:pPr>
-      <w:r>
-        <w:rPr>
-          <w:b/>
-          <w:bCs/>
-        </w:rPr>
-        <w:t>2.8Monitoring Cloud-Native and Monolithic applications</w:t>
-      </w:r>
-    </w:p>
-    <w:p>
-      <w:pPr>
-        <w:rPr>
-          <w:b/>
-          <w:bCs/>
-        </w:rPr>
-      </w:pPr>
-    </w:p>
-    <w:p>
-      <w:pPr>
-        <w:rPr>
-          <w:b/>
-          <w:bCs/>
-        </w:rPr>
-      </w:pPr>
-    </w:p>
-    <w:p>
-      <w:pPr>
-        <w:rPr>
-          <w:b/>
-          <w:bCs/>
-        </w:rPr>
-      </w:pPr>
-      <w:r>
-        <w:rPr>
-          <w:b/>
-          <w:bCs/>
-        </w:rPr>
-        <w:t>Monolithic Applications:</w:t>
+      <w:pPr>
+        <w:rPr>
+          <w:b/>
+          <w:bCs/>
+        </w:rPr>
+      </w:pPr>
+      <w:r>
+        <w:rPr>
+          <w:b/>
+          <w:bCs/>
+        </w:rPr>
+        <w:t>Advantages of Monolithic Applications:</w:t>
       </w:r>
     </w:p>
     <w:p>
@@ -831,41 +865,13 @@
           <w:ilvl w:val="0"/>
           <w:numId w:val="6"/>
         </w:numPr>
-      </w:pPr>
-      <w:r>
-        <w:t xml:space="preserve">Monolithic applications are called monolithic because they are built using monolithic </w:t>
-      </w:r>
-      <w:r>
-        <w:t>architecture,</w:t>
-      </w:r>
-      <w:r>
-        <w:t xml:space="preserve"> which is designed to deploy</w:t>
-      </w:r>
-      <w:r>
-        <w:t>ed as a single, indivisible uni</w:t>
-      </w:r>
-      <w:r>
-        <w:t xml:space="preserve">t. </w:t>
-      </w:r>
-      <w:commentRangeStart w:id="0"/>
-      <w:r>
-        <w:t>In this architecture, all components of the application are tightly integrated and run in single process space. This approach simplifies development, deployment, and management processes but also couples these components closely together, making applications act as single monolithic block.</w:t>
-      </w:r>
-      <w:r>
-        <w:t xml:space="preserve"> </w:t>
-      </w:r>
-      <w:commentRangeEnd w:id="0"/>
-      <w:r>
-        <w:rPr>
-          <w:rStyle w:val="CommentReference"/>
-        </w:rPr>
-        <w:commentReference w:id="0"/>
-      </w:r>
-      <w:r>
-        <w:t xml:space="preserve">Traditionally, all monolithic applications were deployed </w:t>
-      </w:r>
-      <w:r>
-        <w:t>in premise but nowadays they are hosted on cloud due to cloud computing.</w:t>
+        <w:rPr>
+          <w:b/>
+          <w:bCs/>
+        </w:rPr>
+      </w:pPr>
+      <w:r>
+        <w:t>One of the main advantages of monolithic applications is that it simplifies development, management, and deployment processes. The application runs in single process space so it is lot easier to track the errors that occur during the development and production.</w:t>
       </w:r>
     </w:p>
     <w:p>
@@ -896,13 +902,8 @@
         </w:rPr>
       </w:pPr>
       <w:r>
-        <w:t xml:space="preserve">Simple to develop and </w:t>
-      </w:r>
-      <w:proofErr w:type="gramStart"/>
-      <w:r>
-        <w:t>deploy</w:t>
-      </w:r>
-      <w:proofErr w:type="gramEnd"/>
+        <w:t>Simple to develop and deploy</w:t>
+      </w:r>
     </w:p>
     <w:p>
       <w:pPr>
@@ -917,15 +918,11 @@
         </w:rPr>
       </w:pPr>
       <w:r>
-        <w:t xml:space="preserve">Given that whole application is built to be run on the same process. The process of developing and deploying is lot easier. The developers </w:t>
-      </w:r>
-      <w:proofErr w:type="gramStart"/>
-      <w:r>
-        <w:t>have to</w:t>
-      </w:r>
-      <w:proofErr w:type="gramEnd"/>
-      <w:r>
-        <w:t xml:space="preserve"> constantly test the applications functionality and ensure that they are what is required from the application, this is lot easier to do in monolithic applications because everything to do with the application can be invoked on single run. </w:t>
+        <w:t xml:space="preserve">Given that whole application is built to be run on the same process. The process of developing and deploying is lot easier. The developers have to constantly test the applications functionality and ensure that they are what is required from the </w:t>
+      </w:r>
+      <w:r>
+        <w:lastRenderedPageBreak/>
+        <w:t xml:space="preserve">application, this is lot easier to do in monolithic applications because everything to do with the application can be invoked on single run. </w:t>
       </w:r>
     </w:p>
     <w:p>
@@ -957,16 +954,436 @@
         </w:rPr>
       </w:pPr>
       <w:r>
+        <w:t>Testing is easy in monolithic because all you have to do is think about the single process. (I ACTUALLY DON’T KNOW WHY TESTING IS EASIER)</w:t>
+      </w:r>
+    </w:p>
+    <w:p>
+      <w:pPr>
+        <w:pStyle w:val="ListParagraph"/>
+        <w:numPr>
+          <w:ilvl w:val="0"/>
+          <w:numId w:val="6"/>
+        </w:numPr>
+        <w:rPr>
+          <w:b/>
+          <w:bCs/>
+        </w:rPr>
+      </w:pPr>
+      <w:r>
+        <w:t>Consistency</w:t>
+      </w:r>
+      <w:r>
+        <w:t>:</w:t>
+      </w:r>
+    </w:p>
+    <w:p>
+      <w:pPr>
+        <w:pStyle w:val="ListParagraph"/>
+        <w:numPr>
+          <w:ilvl w:val="1"/>
+          <w:numId w:val="6"/>
+        </w:numPr>
+        <w:rPr>
+          <w:b/>
+          <w:bCs/>
+        </w:rPr>
+      </w:pPr>
+      <w:r>
+        <w:t>Less duplication of the code. Easier to enforce coding practices. [FIND AN EXAMPLE]</w:t>
+      </w:r>
+    </w:p>
+    <w:p>
+      <w:pPr>
+        <w:pStyle w:val="ListParagraph"/>
+        <w:numPr>
+          <w:ilvl w:val="0"/>
+          <w:numId w:val="6"/>
+        </w:numPr>
+        <w:rPr>
+          <w:b/>
+          <w:bCs/>
+        </w:rPr>
+      </w:pPr>
+      <w:r>
+        <w:t>Less Operational Overhead</w:t>
+      </w:r>
+    </w:p>
+    <w:p>
+      <w:pPr>
+        <w:pStyle w:val="ListParagraph"/>
+        <w:numPr>
+          <w:ilvl w:val="1"/>
+          <w:numId w:val="6"/>
+        </w:numPr>
+        <w:rPr>
+          <w:b/>
+          <w:bCs/>
+        </w:rPr>
+      </w:pPr>
+      <w:r>
+        <w:t>Things such as single database and tight coupling means that there is no need to design how different components will interact. Of course, this might lead to applications with badly structured code base.</w:t>
+      </w:r>
+    </w:p>
+    <w:p>
+      <w:pPr>
+        <w:pStyle w:val="ListParagraph"/>
+        <w:numPr>
+          <w:ilvl w:val="0"/>
+          <w:numId w:val="6"/>
+        </w:numPr>
+        <w:rPr>
+          <w:b/>
+          <w:bCs/>
+        </w:rPr>
+      </w:pPr>
+      <w:r>
+        <w:t>Small Monolithic applications are easy to maintain</w:t>
+      </w:r>
+      <w:r>
+        <w:t>.</w:t>
+      </w:r>
+    </w:p>
+    <w:p>
+      <w:pPr>
+        <w:pStyle w:val="ListParagraph"/>
+        <w:numPr>
+          <w:ilvl w:val="1"/>
+          <w:numId w:val="6"/>
+        </w:numPr>
+        <w:rPr>
+          <w:b/>
+          <w:bCs/>
+        </w:rPr>
+      </w:pPr>
+      <w:r>
+        <w:t>Small applications will not have complex design of how the different components will interact mainly because there are very few components. Tracking how they interact is much easier this way.</w:t>
+      </w:r>
+    </w:p>
+    <w:p>
+      <w:pPr>
+        <w:rPr>
+          <w:b/>
+          <w:bCs/>
+        </w:rPr>
+      </w:pPr>
+      <w:r>
+        <w:rPr>
+          <w:b/>
+          <w:bCs/>
+        </w:rPr>
+        <w:t>Disadvantages of monolithic applications:</w:t>
+      </w:r>
+    </w:p>
+    <w:p>
+      <w:pPr>
+        <w:pStyle w:val="ListParagraph"/>
+        <w:numPr>
+          <w:ilvl w:val="0"/>
+          <w:numId w:val="6"/>
+        </w:numPr>
+        <w:rPr>
+          <w:b/>
+          <w:bCs/>
+        </w:rPr>
+      </w:pPr>
+      <w:r>
+        <w:t>Scalability challenges</w:t>
+      </w:r>
+    </w:p>
+    <w:p>
+      <w:pPr>
+        <w:pStyle w:val="ListParagraph"/>
+        <w:numPr>
+          <w:ilvl w:val="1"/>
+          <w:numId w:val="6"/>
+        </w:numPr>
+        <w:rPr>
+          <w:b/>
+          <w:bCs/>
+        </w:rPr>
+      </w:pPr>
+      <w:r>
+        <w:t>One of the main reasons, monolithic applications are going out of fashion is because the can only be scaled vertically, more about it later.</w:t>
+      </w:r>
+    </w:p>
+    <w:p>
+      <w:pPr>
+        <w:pStyle w:val="ListParagraph"/>
+        <w:numPr>
+          <w:ilvl w:val="0"/>
+          <w:numId w:val="6"/>
+        </w:numPr>
+        <w:rPr>
+          <w:b/>
+          <w:bCs/>
+        </w:rPr>
+      </w:pPr>
+      <w:r>
+        <w:t>Difficulty in Adopting New Technologies</w:t>
+      </w:r>
+    </w:p>
+    <w:p>
+      <w:pPr>
+        <w:pStyle w:val="ListParagraph"/>
+        <w:numPr>
+          <w:ilvl w:val="1"/>
+          <w:numId w:val="6"/>
+        </w:numPr>
+        <w:rPr>
+          <w:b/>
+          <w:bCs/>
+        </w:rPr>
+      </w:pPr>
+      <w:r>
+        <w:t>An application has many parts each part might function differently and there might be better technologies to each part more efficiently and effectively. However, with monolithic you can only use on technology to write it.</w:t>
+      </w:r>
+    </w:p>
+    <w:p>
+      <w:pPr>
+        <w:pStyle w:val="ListParagraph"/>
+        <w:numPr>
+          <w:ilvl w:val="0"/>
+          <w:numId w:val="6"/>
+        </w:numPr>
+        <w:rPr>
+          <w:b/>
+          <w:bCs/>
+        </w:rPr>
+      </w:pPr>
+      <w:r>
+        <w:t>Increased Risk of Deployment</w:t>
+      </w:r>
+    </w:p>
+    <w:p>
+      <w:pPr>
+        <w:pStyle w:val="ListParagraph"/>
+        <w:numPr>
+          <w:ilvl w:val="1"/>
+          <w:numId w:val="6"/>
+        </w:numPr>
+        <w:rPr>
+          <w:b/>
+          <w:bCs/>
+        </w:rPr>
+      </w:pPr>
+      <w:r>
+        <w:t>During re-deployment, sometimes it is likely that you tampered with a function that messed up the functionality of the other.</w:t>
+      </w:r>
+    </w:p>
+    <w:p>
+      <w:pPr>
+        <w:pStyle w:val="ListParagraph"/>
+        <w:numPr>
+          <w:ilvl w:val="0"/>
+          <w:numId w:val="6"/>
+        </w:numPr>
+        <w:rPr>
+          <w:b/>
+          <w:bCs/>
+        </w:rPr>
+      </w:pPr>
+      <w:r>
+        <w:t>Longer Development Time as the application grow</w:t>
+      </w:r>
+    </w:p>
+    <w:p>
+      <w:pPr>
+        <w:pStyle w:val="ListParagraph"/>
+        <w:numPr>
+          <w:ilvl w:val="1"/>
+          <w:numId w:val="6"/>
+        </w:numPr>
+        <w:rPr>
+          <w:b/>
+          <w:bCs/>
+        </w:rPr>
+      </w:pPr>
+      <w:r>
+        <w:t>Developer need to spend more time understanding the application as a whole as slight change in code can affect other functionality.</w:t>
+      </w:r>
+    </w:p>
+    <w:p>
+      <w:pPr>
+        <w:pStyle w:val="ListParagraph"/>
+        <w:numPr>
+          <w:ilvl w:val="0"/>
+          <w:numId w:val="6"/>
+        </w:numPr>
+        <w:rPr>
+          <w:b/>
+          <w:bCs/>
+        </w:rPr>
+      </w:pPr>
+      <w:r>
+        <w:t>Limited Flexibility</w:t>
+      </w:r>
+    </w:p>
+    <w:p>
+      <w:pPr>
+        <w:pStyle w:val="ListParagraph"/>
+        <w:numPr>
+          <w:ilvl w:val="1"/>
+          <w:numId w:val="6"/>
+        </w:numPr>
+        <w:rPr>
+          <w:b/>
+          <w:bCs/>
+        </w:rPr>
+      </w:pPr>
+      <w:r>
+        <w:t>Change to one part of the application might make it so that another part of the application needs to be updated as well as the application is tightly coupled.</w:t>
+      </w:r>
+    </w:p>
+    <w:p>
+      <w:pPr>
+        <w:pStyle w:val="ListParagraph"/>
+        <w:numPr>
+          <w:ilvl w:val="0"/>
+          <w:numId w:val="6"/>
+        </w:numPr>
+        <w:rPr>
+          <w:b/>
+          <w:bCs/>
+        </w:rPr>
+      </w:pPr>
+      <w:r>
+        <w:t>Continuous deployment becomes more challenging</w:t>
+      </w:r>
+    </w:p>
+    <w:p>
+      <w:pPr>
+        <w:pStyle w:val="ListParagraph"/>
+        <w:numPr>
+          <w:ilvl w:val="1"/>
+          <w:numId w:val="6"/>
+        </w:numPr>
+        <w:rPr>
+          <w:b/>
+          <w:bCs/>
+        </w:rPr>
+      </w:pPr>
+      <w:r>
+        <w:t>Once again we come to the part where a single bug or change affect the whole applications.</w:t>
+      </w:r>
+    </w:p>
+    <w:p>
+      <w:pPr>
+        <w:pStyle w:val="ListParagraph"/>
+        <w:numPr>
+          <w:ilvl w:val="0"/>
+          <w:numId w:val="6"/>
+        </w:numPr>
+        <w:rPr>
+          <w:b/>
+          <w:bCs/>
+        </w:rPr>
+      </w:pPr>
+      <w:r>
+        <w:t>More challenging to make applications reliable and fault proof</w:t>
+      </w:r>
+    </w:p>
+    <w:p>
+      <w:pPr>
+        <w:pStyle w:val="ListParagraph"/>
+        <w:numPr>
+          <w:ilvl w:val="1"/>
+          <w:numId w:val="6"/>
+        </w:numPr>
+        <w:rPr>
+          <w:b/>
+          <w:bCs/>
+        </w:rPr>
+      </w:pPr>
+      <w:r>
+        <w:t>A singular bug can take down the application</w:t>
+      </w:r>
+      <w:r>
+        <w:t>.</w:t>
+      </w:r>
+    </w:p>
+    <w:p>
+      <w:pPr>
+        <w:pStyle w:val="ListParagraph"/>
+        <w:numPr>
+          <w:ilvl w:val="0"/>
+          <w:numId w:val="6"/>
+        </w:numPr>
+        <w:rPr>
+          <w:b/>
+          <w:bCs/>
+        </w:rPr>
+      </w:pPr>
+      <w:r>
+        <w:t>Team collaboration becomes more difficult as the code base grows</w:t>
+      </w:r>
+    </w:p>
+    <w:p>
+      <w:pPr>
+        <w:pStyle w:val="ListParagraph"/>
+        <w:numPr>
+          <w:ilvl w:val="1"/>
+          <w:numId w:val="6"/>
+        </w:numPr>
+        <w:rPr>
+          <w:b/>
+          <w:bCs/>
+        </w:rPr>
+      </w:pPr>
+      <w:r>
+        <w:t>As team grows which happens if the application grows, it is very difficult to segregate the duties as the application is tightly coupled give that they run on the same process.</w:t>
+      </w:r>
+    </w:p>
+    <w:p>
+      <w:pPr>
+        <w:rPr>
+          <w:b/>
+          <w:bCs/>
+        </w:rPr>
+      </w:pPr>
+      <w:r>
+        <w:rPr>
+          <w:b/>
+          <w:bCs/>
+        </w:rPr>
+        <w:t>Cloud Native Applications:</w:t>
+      </w:r>
+    </w:p>
+    <w:p>
+      <w:pPr>
+        <w:pStyle w:val="ListParagraph"/>
+        <w:numPr>
+          <w:ilvl w:val="0"/>
+          <w:numId w:val="6"/>
+        </w:numPr>
+        <w:rPr>
+          <w:b/>
+          <w:bCs/>
+        </w:rPr>
+      </w:pPr>
+      <w:r>
+        <w:t xml:space="preserve">Cloud native applications are built using microservice architecture and deployed in many processes/servers. They started to become popular after the cloud computing became popular. </w:t>
+      </w:r>
+      <w:r>
+        <w:t>Nowadays</w:t>
+      </w:r>
+      <w:r>
+        <w:t>, if a large application is to be built almost all large companies choose to build cloud native applications</w:t>
+      </w:r>
+    </w:p>
+    <w:p>
+      <w:pPr>
+        <w:rPr>
+          <w:b/>
+          <w:bCs/>
+        </w:rPr>
+      </w:pPr>
+      <w:r>
+        <w:rPr>
+          <w:b/>
+          <w:bCs/>
+        </w:rPr>
         <w:lastRenderedPageBreak/>
-        <w:t xml:space="preserve">Testing is easy in monolithic because all you </w:t>
-      </w:r>
-      <w:proofErr w:type="gramStart"/>
-      <w:r>
-        <w:t>have to</w:t>
-      </w:r>
-      <w:proofErr w:type="gramEnd"/>
-      <w:r>
-        <w:t xml:space="preserve"> do is think about the single process. (I ACTUALLY DON’T KNOW WHY TESTING IS EASIER)</w:t>
+        <w:t>Advantages of cloud-native applications:</w:t>
       </w:r>
     </w:p>
     <w:p>
@@ -982,26 +1399,7 @@
         </w:rPr>
       </w:pPr>
       <w:r>
-        <w:t>Consistency</w:t>
-      </w:r>
-      <w:r>
-        <w:t>:</w:t>
-      </w:r>
-    </w:p>
-    <w:p>
-      <w:pPr>
-        <w:pStyle w:val="ListParagraph"/>
-        <w:numPr>
-          <w:ilvl w:val="1"/>
-          <w:numId w:val="6"/>
-        </w:numPr>
-        <w:rPr>
-          <w:b/>
-          <w:bCs/>
-        </w:rPr>
-      </w:pPr>
-      <w:r>
-        <w:t>Less duplication of the code. Easier to enforce coding practices. [FIND AN EXAMPLE]</w:t>
+        <w:t>Highly scalable</w:t>
       </w:r>
     </w:p>
     <w:p>
@@ -1017,23 +1415,7 @@
         </w:rPr>
       </w:pPr>
       <w:r>
-        <w:t>Less Operational Overhead</w:t>
-      </w:r>
-    </w:p>
-    <w:p>
-      <w:pPr>
-        <w:pStyle w:val="ListParagraph"/>
-        <w:numPr>
-          <w:ilvl w:val="1"/>
-          <w:numId w:val="6"/>
-        </w:numPr>
-        <w:rPr>
-          <w:b/>
-          <w:bCs/>
-        </w:rPr>
-      </w:pPr>
-      <w:r>
-        <w:t>Things such as single database and tight coupling means that there is no need to design how different components will interact. Of course, this might lead to applications with badly structured code base.</w:t>
+        <w:t>High resilience and fault tolerance</w:t>
       </w:r>
     </w:p>
     <w:p>
@@ -1049,41 +1431,7 @@
         </w:rPr>
       </w:pPr>
       <w:r>
-        <w:t>Small Monolithic applications are easy to maintain</w:t>
-      </w:r>
-      <w:r>
-        <w:t>.</w:t>
-      </w:r>
-    </w:p>
-    <w:p>
-      <w:pPr>
-        <w:pStyle w:val="ListParagraph"/>
-        <w:numPr>
-          <w:ilvl w:val="1"/>
-          <w:numId w:val="6"/>
-        </w:numPr>
-        <w:rPr>
-          <w:b/>
-          <w:bCs/>
-        </w:rPr>
-      </w:pPr>
-      <w:r>
-        <w:t>Small applications will not have complex design of how the different components will interact mainly because there are very few components. Tracking how they interact is much easier this way.</w:t>
-      </w:r>
-    </w:p>
-    <w:p>
-      <w:pPr>
-        <w:rPr>
-          <w:b/>
-          <w:bCs/>
-        </w:rPr>
-      </w:pPr>
-      <w:r>
-        <w:rPr>
-          <w:b/>
-          <w:bCs/>
-        </w:rPr>
-        <w:t>Disadvantages of monolithic applications:</w:t>
+        <w:t>Faster time to market</w:t>
       </w:r>
     </w:p>
     <w:p>
@@ -1099,31 +1447,7 @@
         </w:rPr>
       </w:pPr>
       <w:r>
-        <w:t>Scalability challenges</w:t>
-      </w:r>
-    </w:p>
-    <w:p>
-      <w:pPr>
-        <w:pStyle w:val="ListParagraph"/>
-        <w:numPr>
-          <w:ilvl w:val="1"/>
-          <w:numId w:val="6"/>
-        </w:numPr>
-        <w:rPr>
-          <w:b/>
-          <w:bCs/>
-        </w:rPr>
-      </w:pPr>
-      <w:r>
-        <w:t xml:space="preserve">One of the main reasons, monolithic applications are going out of fashion is because </w:t>
-      </w:r>
-      <w:proofErr w:type="gramStart"/>
-      <w:r>
-        <w:t>the</w:t>
-      </w:r>
-      <w:proofErr w:type="gramEnd"/>
-      <w:r>
-        <w:t xml:space="preserve"> can only be scaled vertically, more about it later.</w:t>
+        <w:t>Cost efficiency</w:t>
       </w:r>
     </w:p>
     <w:p>
@@ -1139,23 +1463,7 @@
         </w:rPr>
       </w:pPr>
       <w:r>
-        <w:t>Difficulty in Adopting New Technologies</w:t>
-      </w:r>
-    </w:p>
-    <w:p>
-      <w:pPr>
-        <w:pStyle w:val="ListParagraph"/>
-        <w:numPr>
-          <w:ilvl w:val="1"/>
-          <w:numId w:val="6"/>
-        </w:numPr>
-        <w:rPr>
-          <w:b/>
-          <w:bCs/>
-        </w:rPr>
-      </w:pPr>
-      <w:r>
-        <w:t>An application has many parts each part might function differently and there might be better technologies to each part more efficiently and effectively. However, with monolithic you can only use on technology to write it.</w:t>
+        <w:t>Flexibility and Portability</w:t>
       </w:r>
     </w:p>
     <w:p>
@@ -1171,23 +1479,7 @@
         </w:rPr>
       </w:pPr>
       <w:r>
-        <w:t>Increased Risk of Deployment</w:t>
-      </w:r>
-    </w:p>
-    <w:p>
-      <w:pPr>
-        <w:pStyle w:val="ListParagraph"/>
-        <w:numPr>
-          <w:ilvl w:val="1"/>
-          <w:numId w:val="6"/>
-        </w:numPr>
-        <w:rPr>
-          <w:b/>
-          <w:bCs/>
-        </w:rPr>
-      </w:pPr>
-      <w:r>
-        <w:t>During re-deployment, sometimes it is likely that you tampered with a function that messed up the functionality of the other.</w:t>
+        <w:t>Improved developer Productivity</w:t>
       </w:r>
     </w:p>
     <w:p>
@@ -1203,366 +1495,8 @@
         </w:rPr>
       </w:pPr>
       <w:r>
-        <w:t xml:space="preserve">Longer Development Time as the application </w:t>
-      </w:r>
-      <w:proofErr w:type="gramStart"/>
-      <w:r>
-        <w:t>grow</w:t>
-      </w:r>
-      <w:proofErr w:type="gramEnd"/>
-    </w:p>
-    <w:p>
-      <w:pPr>
-        <w:pStyle w:val="ListParagraph"/>
-        <w:numPr>
-          <w:ilvl w:val="1"/>
-          <w:numId w:val="6"/>
-        </w:numPr>
-        <w:rPr>
-          <w:b/>
-          <w:bCs/>
-        </w:rPr>
-      </w:pPr>
-      <w:r>
-        <w:t xml:space="preserve">Developer </w:t>
-      </w:r>
-      <w:proofErr w:type="gramStart"/>
-      <w:r>
-        <w:t>need</w:t>
-      </w:r>
-      <w:proofErr w:type="gramEnd"/>
-      <w:r>
-        <w:t xml:space="preserve"> to spend more time understanding the application as a whole as slight change in code can affect other functionality.</w:t>
-      </w:r>
-    </w:p>
-    <w:p>
-      <w:pPr>
-        <w:pStyle w:val="ListParagraph"/>
-        <w:numPr>
-          <w:ilvl w:val="0"/>
-          <w:numId w:val="6"/>
-        </w:numPr>
-        <w:rPr>
-          <w:b/>
-          <w:bCs/>
-        </w:rPr>
-      </w:pPr>
-      <w:r>
-        <w:t>Limited Flexibility</w:t>
-      </w:r>
-    </w:p>
-    <w:p>
-      <w:pPr>
-        <w:pStyle w:val="ListParagraph"/>
-        <w:numPr>
-          <w:ilvl w:val="1"/>
-          <w:numId w:val="6"/>
-        </w:numPr>
-        <w:rPr>
-          <w:b/>
-          <w:bCs/>
-        </w:rPr>
-      </w:pPr>
-      <w:r>
-        <w:t>Change to one part of the application might make it so that another part of the application needs to be updated as well as the application is tightly coupled.</w:t>
-      </w:r>
-    </w:p>
-    <w:p>
-      <w:pPr>
-        <w:pStyle w:val="ListParagraph"/>
-        <w:numPr>
-          <w:ilvl w:val="0"/>
-          <w:numId w:val="6"/>
-        </w:numPr>
-        <w:rPr>
-          <w:b/>
-          <w:bCs/>
-        </w:rPr>
-      </w:pPr>
-      <w:r>
-        <w:t xml:space="preserve">Continuous deployment becomes more </w:t>
-      </w:r>
-      <w:proofErr w:type="gramStart"/>
-      <w:r>
-        <w:t>challenging</w:t>
-      </w:r>
-      <w:proofErr w:type="gramEnd"/>
-    </w:p>
-    <w:p>
-      <w:pPr>
-        <w:pStyle w:val="ListParagraph"/>
-        <w:numPr>
-          <w:ilvl w:val="1"/>
-          <w:numId w:val="6"/>
-        </w:numPr>
-        <w:rPr>
-          <w:b/>
-          <w:bCs/>
-        </w:rPr>
-      </w:pPr>
-      <w:r>
-        <w:t xml:space="preserve">Once </w:t>
-      </w:r>
-      <w:proofErr w:type="gramStart"/>
-      <w:r>
-        <w:t>again</w:t>
-      </w:r>
-      <w:proofErr w:type="gramEnd"/>
-      <w:r>
-        <w:t xml:space="preserve"> we come to the part where a single bug or change affect the whole applications.</w:t>
-      </w:r>
-    </w:p>
-    <w:p>
-      <w:pPr>
-        <w:pStyle w:val="ListParagraph"/>
-        <w:numPr>
-          <w:ilvl w:val="0"/>
-          <w:numId w:val="6"/>
-        </w:numPr>
-        <w:rPr>
-          <w:b/>
-          <w:bCs/>
-        </w:rPr>
-      </w:pPr>
-      <w:r>
-        <w:t xml:space="preserve">More challenging to make applications reliable and fault </w:t>
-      </w:r>
-      <w:proofErr w:type="gramStart"/>
-      <w:r>
-        <w:t>proof</w:t>
-      </w:r>
-      <w:proofErr w:type="gramEnd"/>
-    </w:p>
-    <w:p>
-      <w:pPr>
-        <w:pStyle w:val="ListParagraph"/>
-        <w:numPr>
-          <w:ilvl w:val="1"/>
-          <w:numId w:val="6"/>
-        </w:numPr>
-        <w:rPr>
-          <w:b/>
-          <w:bCs/>
-        </w:rPr>
-      </w:pPr>
-      <w:r>
-        <w:t>A singular bug can take down the application</w:t>
-      </w:r>
-      <w:r>
-        <w:t>.</w:t>
-      </w:r>
-    </w:p>
-    <w:p>
-      <w:pPr>
-        <w:pStyle w:val="ListParagraph"/>
-        <w:numPr>
-          <w:ilvl w:val="0"/>
-          <w:numId w:val="6"/>
-        </w:numPr>
-        <w:rPr>
-          <w:b/>
-          <w:bCs/>
-        </w:rPr>
-      </w:pPr>
-      <w:r>
-        <w:t xml:space="preserve">Team collaboration becomes more difficult as the code base </w:t>
-      </w:r>
-      <w:proofErr w:type="gramStart"/>
-      <w:r>
-        <w:t>grows</w:t>
-      </w:r>
-      <w:proofErr w:type="gramEnd"/>
-    </w:p>
-    <w:p>
-      <w:pPr>
-        <w:pStyle w:val="ListParagraph"/>
-        <w:numPr>
-          <w:ilvl w:val="1"/>
-          <w:numId w:val="6"/>
-        </w:numPr>
-        <w:rPr>
-          <w:b/>
-          <w:bCs/>
-        </w:rPr>
-      </w:pPr>
-      <w:r>
-        <w:t>As team grows which happens if the application grows, it is very difficult to segregate the duties as the application is tightly coupled give that they run on the same process.</w:t>
-      </w:r>
-    </w:p>
-    <w:p>
-      <w:pPr>
-        <w:rPr>
-          <w:b/>
-          <w:bCs/>
-        </w:rPr>
-      </w:pPr>
-      <w:r>
-        <w:rPr>
-          <w:b/>
-          <w:bCs/>
-        </w:rPr>
-        <w:t>Cloud Native Applications:</w:t>
-      </w:r>
-    </w:p>
-    <w:p>
-      <w:pPr>
-        <w:pStyle w:val="ListParagraph"/>
-        <w:numPr>
-          <w:ilvl w:val="0"/>
-          <w:numId w:val="6"/>
-        </w:numPr>
-        <w:rPr>
-          <w:b/>
-          <w:bCs/>
-        </w:rPr>
-      </w:pPr>
-      <w:r>
-        <w:t xml:space="preserve">Cloud native applications are built using microservice architecture and deployed in many processes/servers. They started to become popular after the cloud computing became popular. </w:t>
-      </w:r>
-      <w:r>
-        <w:t>Nowadays</w:t>
-      </w:r>
-      <w:r>
-        <w:t xml:space="preserve">, if a large application is to be built almost all large companies choose to build cloud native </w:t>
-      </w:r>
-      <w:proofErr w:type="gramStart"/>
-      <w:r>
-        <w:t>applications</w:t>
-      </w:r>
-      <w:proofErr w:type="gramEnd"/>
-    </w:p>
-    <w:p>
-      <w:pPr>
-        <w:rPr>
-          <w:b/>
-          <w:bCs/>
-        </w:rPr>
-      </w:pPr>
-      <w:r>
-        <w:rPr>
-          <w:b/>
-          <w:bCs/>
-        </w:rPr>
-        <w:t>Advantages of cloud-native applications:</w:t>
-      </w:r>
-    </w:p>
-    <w:p>
-      <w:pPr>
-        <w:pStyle w:val="ListParagraph"/>
-        <w:numPr>
-          <w:ilvl w:val="0"/>
-          <w:numId w:val="6"/>
-        </w:numPr>
-        <w:rPr>
-          <w:b/>
-          <w:bCs/>
-        </w:rPr>
-      </w:pPr>
-      <w:r>
-        <w:lastRenderedPageBreak/>
-        <w:t>Highly scalable</w:t>
-      </w:r>
-    </w:p>
-    <w:p>
-      <w:pPr>
-        <w:pStyle w:val="ListParagraph"/>
-        <w:numPr>
-          <w:ilvl w:val="0"/>
-          <w:numId w:val="6"/>
-        </w:numPr>
-        <w:rPr>
-          <w:b/>
-          <w:bCs/>
-        </w:rPr>
-      </w:pPr>
-      <w:r>
-        <w:t>High resilience and fault tolerance</w:t>
-      </w:r>
-    </w:p>
-    <w:p>
-      <w:pPr>
-        <w:pStyle w:val="ListParagraph"/>
-        <w:numPr>
-          <w:ilvl w:val="0"/>
-          <w:numId w:val="6"/>
-        </w:numPr>
-        <w:rPr>
-          <w:b/>
-          <w:bCs/>
-        </w:rPr>
-      </w:pPr>
-      <w:r>
-        <w:t>Faster time to market</w:t>
-      </w:r>
-    </w:p>
-    <w:p>
-      <w:pPr>
-        <w:pStyle w:val="ListParagraph"/>
-        <w:numPr>
-          <w:ilvl w:val="0"/>
-          <w:numId w:val="6"/>
-        </w:numPr>
-        <w:rPr>
-          <w:b/>
-          <w:bCs/>
-        </w:rPr>
-      </w:pPr>
-      <w:r>
-        <w:t>Cost efficiency</w:t>
-      </w:r>
-    </w:p>
-    <w:p>
-      <w:pPr>
-        <w:pStyle w:val="ListParagraph"/>
-        <w:numPr>
-          <w:ilvl w:val="0"/>
-          <w:numId w:val="6"/>
-        </w:numPr>
-        <w:rPr>
-          <w:b/>
-          <w:bCs/>
-        </w:rPr>
-      </w:pPr>
-      <w:r>
-        <w:t>Flexibility and Portability</w:t>
-      </w:r>
-    </w:p>
-    <w:p>
-      <w:pPr>
-        <w:pStyle w:val="ListParagraph"/>
-        <w:numPr>
-          <w:ilvl w:val="0"/>
-          <w:numId w:val="6"/>
-        </w:numPr>
-        <w:rPr>
-          <w:b/>
-          <w:bCs/>
-        </w:rPr>
-      </w:pPr>
-      <w:r>
-        <w:t>Improved developer Productivity</w:t>
-      </w:r>
-    </w:p>
-    <w:p>
-      <w:pPr>
-        <w:pStyle w:val="ListParagraph"/>
-        <w:numPr>
-          <w:ilvl w:val="0"/>
-          <w:numId w:val="6"/>
-        </w:numPr>
-        <w:rPr>
-          <w:b/>
-          <w:bCs/>
-        </w:rPr>
-      </w:pPr>
-      <w:r>
-        <w:t xml:space="preserve">Optimized for </w:t>
-      </w:r>
-      <w:proofErr w:type="gramStart"/>
-      <w:r>
-        <w:t>cloud</w:t>
-      </w:r>
-      <w:proofErr w:type="gramEnd"/>
+        <w:t>Optimized for cloud</w:t>
+      </w:r>
     </w:p>
     <w:p>
       <w:pPr>
@@ -2027,18 +1961,10 @@
         <w:t xml:space="preserve">using Jmeter as the benchmarking tool, </w:t>
       </w:r>
       <w:r>
-        <w:t>Al-</w:t>
-      </w:r>
-      <w:proofErr w:type="spellStart"/>
-      <w:r>
-        <w:t>D</w:t>
-      </w:r>
-      <w:r>
-        <w:t>ebagy</w:t>
-      </w:r>
-      <w:proofErr w:type="spellEnd"/>
-      <w:r>
-        <w:t xml:space="preserve"> and Martinek</w:t>
+        <w:t>Al-D</w:t>
+      </w:r>
+      <w:r>
+        <w:t>ebagy and Martinek</w:t>
       </w:r>
       <w:r>
         <w:t xml:space="preserve"> </w:t>
@@ -2096,7 +2022,7 @@
       <w:r>
         <w:t xml:space="preserve">From: </w:t>
       </w:r>
-      <w:hyperlink r:id="rId9" w:history="1">
+      <w:hyperlink r:id="rId5" w:history="1">
         <w:r>
           <w:rPr>
             <w:rStyle w:val="Hyperlink"/>
@@ -2244,45 +2170,6 @@
     </w:sectPr>
   </w:body>
 </w:document>
-</file>
-
-<file path=word/comments.xml><?xml version="1.0" encoding="utf-8"?>
-<w:comments xmlns:wpc="http://schemas.microsoft.com/office/word/2010/wordprocessingCanvas" xmlns:cx="http://schemas.microsoft.com/office/drawing/2014/chartex" xmlns:cx1="http://schemas.microsoft.com/office/drawing/2015/9/8/chartex" xmlns:cx2="http://schemas.microsoft.com/office/drawing/2015/10/21/chartex" xmlns:cx3="http://schemas.microsoft.com/office/drawing/2016/5/9/chartex" xmlns:cx4="http://schemas.microsoft.com/office/drawing/2016/5/10/chartex" xmlns:cx5="http://schemas.microsoft.com/office/drawing/2016/5/11/chartex" xmlns:cx6="http://schemas.microsoft.com/office/drawing/2016/5/12/chartex" xmlns:cx7="http://schemas.microsoft.com/office/drawing/2016/5/13/chartex" xmlns:cx8="http://schemas.microsoft.com/office/drawing/2016/5/14/chartex" xmlns:mc="http://schemas.openxmlformats.org/markup-compatibility/2006" xmlns:aink="http://schemas.microsoft.com/office/drawing/2016/ink" xmlns:am3d="http://schemas.microsoft.com/office/drawing/2017/model3d" xmlns:o="urn:schemas-microsoft-com:office:office" xmlns:oel="http://schemas.microsoft.com/office/2019/extlst" xmlns:r="http://schemas.openxmlformats.org/officeDocument/2006/relationships" xmlns:m="http://schemas.openxmlformats.org/officeDocument/2006/math" xmlns:v="urn:schemas-microsoft-com:vml" xmlns:wp14="http://schemas.microsoft.com/office/word/2010/wordprocessingDrawing" xmlns:wp="http://schemas.openxmlformats.org/drawingml/2006/wordprocessingDrawing" xmlns:w10="urn:schemas-microsoft-com:office:word" xmlns:w="http://schemas.openxmlformats.org/wordprocessingml/2006/main" xmlns:w14="http://schemas.microsoft.com/office/word/2010/wordml" xmlns:w15="http://schemas.microsoft.com/office/word/2012/wordml" xmlns:w16cex="http://schemas.microsoft.com/office/word/2018/wordml/cex" xmlns:w16cid="http://schemas.microsoft.com/office/word/2016/wordml/cid" xmlns:w16="http://schemas.microsoft.com/office/word/2018/wordml" xmlns:w16sdtdh="http://schemas.microsoft.com/office/word/2020/wordml/sdtdatahash" xmlns:w16se="http://schemas.microsoft.com/office/word/2015/wordml/symex" xmlns:wpg="http://schemas.microsoft.com/office/word/2010/wordprocessingGroup" xmlns:wpi="http://schemas.microsoft.com/office/word/2010/wordprocessingInk" xmlns:wne="http://schemas.microsoft.com/office/word/2006/wordml" xmlns:wps="http://schemas.microsoft.com/office/word/2010/wordprocessingShape" mc:Ignorable="w14 w15 w16se w16cid w16 w16cex w16sdtdh wp14">
-  <w:comment w:id="0" w:author="Nirmal Bhandari" w:date="2024-02-12T09:41:00Z" w:initials="NB">
-    <w:p>
-      <w:pPr>
-        <w:pStyle w:val="CommentText"/>
-      </w:pPr>
-      <w:r>
-        <w:rPr>
-          <w:rStyle w:val="CommentReference"/>
-        </w:rPr>
-        <w:annotationRef/>
-      </w:r>
-      <w:r>
-        <w:t>Chat GPT gave me this.</w:t>
-      </w:r>
-    </w:p>
-  </w:comment>
-</w:comments>
-</file>
-
-<file path=word/commentsExtended.xml><?xml version="1.0" encoding="utf-8"?>
-<w15:commentsEx xmlns:wpc="http://schemas.microsoft.com/office/word/2010/wordprocessingCanvas" xmlns:cx="http://schemas.microsoft.com/office/drawing/2014/chartex" xmlns:cx1="http://schemas.microsoft.com/office/drawing/2015/9/8/chartex" xmlns:cx2="http://schemas.microsoft.com/office/drawing/2015/10/21/chartex" xmlns:cx3="http://schemas.microsoft.com/office/drawing/2016/5/9/chartex" xmlns:cx4="http://schemas.microsoft.com/office/drawing/2016/5/10/chartex" xmlns:cx5="http://schemas.microsoft.com/office/drawing/2016/5/11/chartex" xmlns:cx6="http://schemas.microsoft.com/office/drawing/2016/5/12/chartex" xmlns:cx7="http://schemas.microsoft.com/office/drawing/2016/5/13/chartex" xmlns:cx8="http://schemas.microsoft.com/office/drawing/2016/5/14/chartex" xmlns:mc="http://schemas.openxmlformats.org/markup-compatibility/2006" xmlns:aink="http://schemas.microsoft.com/office/drawing/2016/ink" xmlns:am3d="http://schemas.microsoft.com/office/drawing/2017/model3d" xmlns:o="urn:schemas-microsoft-com:office:office" xmlns:oel="http://schemas.microsoft.com/office/2019/extlst" xmlns:r="http://schemas.openxmlformats.org/officeDocument/2006/relationships" xmlns:m="http://schemas.openxmlformats.org/officeDocument/2006/math" xmlns:v="urn:schemas-microsoft-com:vml" xmlns:wp14="http://schemas.microsoft.com/office/word/2010/wordprocessingDrawing" xmlns:wp="http://schemas.openxmlformats.org/drawingml/2006/wordprocessingDrawing" xmlns:w10="urn:schemas-microsoft-com:office:word" xmlns:w="http://schemas.openxmlformats.org/wordprocessingml/2006/main" xmlns:w14="http://schemas.microsoft.com/office/word/2010/wordml" xmlns:w15="http://schemas.microsoft.com/office/word/2012/wordml" xmlns:w16cex="http://schemas.microsoft.com/office/word/2018/wordml/cex" xmlns:w16cid="http://schemas.microsoft.com/office/word/2016/wordml/cid" xmlns:w16="http://schemas.microsoft.com/office/word/2018/wordml" xmlns:w16sdtdh="http://schemas.microsoft.com/office/word/2020/wordml/sdtdatahash" xmlns:w16se="http://schemas.microsoft.com/office/word/2015/wordml/symex" xmlns:wpg="http://schemas.microsoft.com/office/word/2010/wordprocessingGroup" xmlns:wpi="http://schemas.microsoft.com/office/word/2010/wordprocessingInk" xmlns:wne="http://schemas.microsoft.com/office/word/2006/wordml" xmlns:wps="http://schemas.microsoft.com/office/word/2010/wordprocessingShape" mc:Ignorable="w14 w15 w16se w16cid w16 w16cex w16sdtdh wp14">
-  <w15:commentEx w15:paraId="7229CDF3" w15:done="0"/>
-</w15:commentsEx>
-</file>
-
-<file path=word/commentsExtensible.xml><?xml version="1.0" encoding="utf-8"?>
-<w16cex:commentsExtensible xmlns:wpc="http://schemas.microsoft.com/office/word/2010/wordprocessingCanvas" xmlns:cx="http://schemas.microsoft.com/office/drawing/2014/chartex" xmlns:cx1="http://schemas.microsoft.com/office/drawing/2015/9/8/chartex" xmlns:cx2="http://schemas.microsoft.com/office/drawing/2015/10/21/chartex" xmlns:cx3="http://schemas.microsoft.com/office/drawing/2016/5/9/chartex" xmlns:cx4="http://schemas.microsoft.com/office/drawing/2016/5/10/chartex" xmlns:cx5="http://schemas.microsoft.com/office/drawing/2016/5/11/chartex" xmlns:cx6="http://schemas.microsoft.com/office/drawing/2016/5/12/chartex" xmlns:cx7="http://schemas.microsoft.com/office/drawing/2016/5/13/chartex" xmlns:cx8="http://schemas.microsoft.com/office/drawing/2016/5/14/chartex" xmlns:cr="http://schemas.microsoft.com/office/comments/2020/reactions" xmlns:mc="http://schemas.openxmlformats.org/markup-compatibility/2006" xmlns:aink="http://schemas.microsoft.com/office/drawing/2016/ink" xmlns:am3d="http://schemas.microsoft.com/office/drawing/2017/model3d" xmlns:o="urn:schemas-microsoft-com:office:office" xmlns:oel="http://schemas.microsoft.com/office/2019/extlst" xmlns:r="http://schemas.openxmlformats.org/officeDocument/2006/relationships" xmlns:m="http://schemas.openxmlformats.org/officeDocument/2006/math" xmlns:v="urn:schemas-microsoft-com:vml" xmlns:wp14="http://schemas.microsoft.com/office/word/2010/wordprocessingDrawing" xmlns:wp="http://schemas.openxmlformats.org/drawingml/2006/wordprocessingDrawing" xmlns:w10="urn:schemas-microsoft-com:office:word" xmlns:w="http://schemas.openxmlformats.org/wordprocessingml/2006/main" xmlns:w14="http://schemas.microsoft.com/office/word/2010/wordml" xmlns:w15="http://schemas.microsoft.com/office/word/2012/wordml" xmlns:w16cex="http://schemas.microsoft.com/office/word/2018/wordml/cex" xmlns:w16cid="http://schemas.microsoft.com/office/word/2016/wordml/cid" xmlns:w16="http://schemas.microsoft.com/office/word/2018/wordml" xmlns:w16sdtdh="http://schemas.microsoft.com/office/word/2020/wordml/sdtdatahash" xmlns:w16se="http://schemas.microsoft.com/office/word/2015/wordml/symex" xmlns:wpg="http://schemas.microsoft.com/office/word/2010/wordprocessingGroup" xmlns:wpi="http://schemas.microsoft.com/office/word/2010/wordprocessingInk" xmlns:wne="http://schemas.microsoft.com/office/word/2006/wordml" xmlns:wps="http://schemas.microsoft.com/office/word/2010/wordprocessingShape" mc:Ignorable="w14 w15 w16se w16cid w16 w16cex w16sdtdh cr wp14">
-  <w16cex:commentExtensible w16cex:durableId="179F59AE" w16cex:dateUtc="2024-02-12T09:41:00Z"/>
-</w16cex:commentsExtensible>
-</file>
-
-<file path=word/commentsIds.xml><?xml version="1.0" encoding="utf-8"?>
-<w16cid:commentsIds xmlns:wpc="http://schemas.microsoft.com/office/word/2010/wordprocessingCanvas" xmlns:cx="http://schemas.microsoft.com/office/drawing/2014/chartex" xmlns:cx1="http://schemas.microsoft.com/office/drawing/2015/9/8/chartex" xmlns:cx2="http://schemas.microsoft.com/office/drawing/2015/10/21/chartex" xmlns:cx3="http://schemas.microsoft.com/office/drawing/2016/5/9/chartex" xmlns:cx4="http://schemas.microsoft.com/office/drawing/2016/5/10/chartex" xmlns:cx5="http://schemas.microsoft.com/office/drawing/2016/5/11/chartex" xmlns:cx6="http://schemas.microsoft.com/office/drawing/2016/5/12/chartex" xmlns:cx7="http://schemas.microsoft.com/office/drawing/2016/5/13/chartex" xmlns:cx8="http://schemas.microsoft.com/office/drawing/2016/5/14/chartex" xmlns:mc="http://schemas.openxmlformats.org/markup-compatibility/2006" xmlns:aink="http://schemas.microsoft.com/office/drawing/2016/ink" xmlns:am3d="http://schemas.microsoft.com/office/drawing/2017/model3d" xmlns:o="urn:schemas-microsoft-com:office:office" xmlns:oel="http://schemas.microsoft.com/office/2019/extlst" xmlns:r="http://schemas.openxmlformats.org/officeDocument/2006/relationships" xmlns:m="http://schemas.openxmlformats.org/officeDocument/2006/math" xmlns:v="urn:schemas-microsoft-com:vml" xmlns:wp14="http://schemas.microsoft.com/office/word/2010/wordprocessingDrawing" xmlns:wp="http://schemas.openxmlformats.org/drawingml/2006/wordprocessingDrawing" xmlns:w10="urn:schemas-microsoft-com:office:word" xmlns:w="http://schemas.openxmlformats.org/wordprocessingml/2006/main" xmlns:w14="http://schemas.microsoft.com/office/word/2010/wordml" xmlns:w15="http://schemas.microsoft.com/office/word/2012/wordml" xmlns:w16cex="http://schemas.microsoft.com/office/word/2018/wordml/cex" xmlns:w16cid="http://schemas.microsoft.com/office/word/2016/wordml/cid" xmlns:w16="http://schemas.microsoft.com/office/word/2018/wordml" xmlns:w16sdtdh="http://schemas.microsoft.com/office/word/2020/wordml/sdtdatahash" xmlns:w16se="http://schemas.microsoft.com/office/word/2015/wordml/symex" xmlns:wpg="http://schemas.microsoft.com/office/word/2010/wordprocessingGroup" xmlns:wpi="http://schemas.microsoft.com/office/word/2010/wordprocessingInk" xmlns:wne="http://schemas.microsoft.com/office/word/2006/wordml" xmlns:wps="http://schemas.microsoft.com/office/word/2010/wordprocessingShape" mc:Ignorable="w14 w15 w16se w16cid w16 w16cex w16sdtdh wp14">
-  <w16cid:commentId w16cid:paraId="7229CDF3" w16cid:durableId="179F59AE"/>
-</w16cid:commentsIds>
 </file>
 
 <file path=word/numbering.xml><?xml version="1.0" encoding="utf-8"?>
@@ -3004,14 +2891,6 @@
     <w:abstractNumId w:val="4"/>
   </w:num>
 </w:numbering>
-</file>
-
-<file path=word/people.xml><?xml version="1.0" encoding="utf-8"?>
-<w15:people xmlns:wpc="http://schemas.microsoft.com/office/word/2010/wordprocessingCanvas" xmlns:cx="http://schemas.microsoft.com/office/drawing/2014/chartex" xmlns:cx1="http://schemas.microsoft.com/office/drawing/2015/9/8/chartex" xmlns:cx2="http://schemas.microsoft.com/office/drawing/2015/10/21/chartex" xmlns:cx3="http://schemas.microsoft.com/office/drawing/2016/5/9/chartex" xmlns:cx4="http://schemas.microsoft.com/office/drawing/2016/5/10/chartex" xmlns:cx5="http://schemas.microsoft.com/office/drawing/2016/5/11/chartex" xmlns:cx6="http://schemas.microsoft.com/office/drawing/2016/5/12/chartex" xmlns:cx7="http://schemas.microsoft.com/office/drawing/2016/5/13/chartex" xmlns:cx8="http://schemas.microsoft.com/office/drawing/2016/5/14/chartex" xmlns:mc="http://schemas.openxmlformats.org/markup-compatibility/2006" xmlns:aink="http://schemas.microsoft.com/office/drawing/2016/ink" xmlns:am3d="http://schemas.microsoft.com/office/drawing/2017/model3d" xmlns:o="urn:schemas-microsoft-com:office:office" xmlns:oel="http://schemas.microsoft.com/office/2019/extlst" xmlns:r="http://schemas.openxmlformats.org/officeDocument/2006/relationships" xmlns:m="http://schemas.openxmlformats.org/officeDocument/2006/math" xmlns:v="urn:schemas-microsoft-com:vml" xmlns:wp14="http://schemas.microsoft.com/office/word/2010/wordprocessingDrawing" xmlns:wp="http://schemas.openxmlformats.org/drawingml/2006/wordprocessingDrawing" xmlns:w10="urn:schemas-microsoft-com:office:word" xmlns:w="http://schemas.openxmlformats.org/wordprocessingml/2006/main" xmlns:w14="http://schemas.microsoft.com/office/word/2010/wordml" xmlns:w15="http://schemas.microsoft.com/office/word/2012/wordml" xmlns:w16cex="http://schemas.microsoft.com/office/word/2018/wordml/cex" xmlns:w16cid="http://schemas.microsoft.com/office/word/2016/wordml/cid" xmlns:w16="http://schemas.microsoft.com/office/word/2018/wordml" xmlns:w16sdtdh="http://schemas.microsoft.com/office/word/2020/wordml/sdtdatahash" xmlns:w16se="http://schemas.microsoft.com/office/word/2015/wordml/symex" xmlns:wpg="http://schemas.microsoft.com/office/word/2010/wordprocessingGroup" xmlns:wpi="http://schemas.microsoft.com/office/word/2010/wordprocessingInk" xmlns:wne="http://schemas.microsoft.com/office/word/2006/wordml" xmlns:wps="http://schemas.microsoft.com/office/word/2010/wordprocessingShape" mc:Ignorable="w14 w15 w16se w16cid w16 w16cex w16sdtdh wp14">
-  <w15:person w15:author="Nirmal Bhandari">
-    <w15:presenceInfo w15:providerId="Windows Live" w15:userId="053a3eb860f17522"/>
-  </w15:person>
-</w15:people>
 </file>
 
 <file path=word/styles.xml><?xml version="1.0" encoding="utf-8"?>

</xml_diff>

<commit_message>
tables added in the latex document
</commit_message>
<xml_diff>
--- a/Report.docx
+++ b/Report.docx
@@ -146,7 +146,15 @@
         <w:t>rd</w:t>
       </w:r>
       <w:r>
-        <w:t xml:space="preserve"> Degree Conference in Krakow in 2012. And finally in 2014, the architecture was popularized by Lewis and Fowlers’s blog [source].</w:t>
+        <w:t xml:space="preserve"> Degree Conference in Krakow in 2012. And finally in 2014, the architecture was popularized by Lewis and </w:t>
+      </w:r>
+      <w:proofErr w:type="spellStart"/>
+      <w:r>
+        <w:t>Fowlers’s</w:t>
+      </w:r>
+      <w:proofErr w:type="spellEnd"/>
+      <w:r>
+        <w:t xml:space="preserve"> blog [source].</w:t>
       </w:r>
     </w:p>
     <w:p>
@@ -1244,7 +1252,23 @@
       </w:r>
       <w:r>
         <w:lastRenderedPageBreak/>
-        <w:t>deployment even longer. “An article by Taibi et al. [18], reports that microservices-based applications require nearly 20% more eort compared to the eort required for initially developing a monolithic application.”</w:t>
+        <w:t xml:space="preserve">deployment even longer. “An article by Taibi et al. [18], reports that microservices-based applications require nearly 20% more </w:t>
+      </w:r>
+      <w:proofErr w:type="spellStart"/>
+      <w:r>
+        <w:t>eort</w:t>
+      </w:r>
+      <w:proofErr w:type="spellEnd"/>
+      <w:r>
+        <w:t xml:space="preserve"> compared to the </w:t>
+      </w:r>
+      <w:proofErr w:type="spellStart"/>
+      <w:r>
+        <w:t>eort</w:t>
+      </w:r>
+      <w:proofErr w:type="spellEnd"/>
+      <w:r>
+        <w:t xml:space="preserve"> required for initially developing a monolithic application.”</w:t>
       </w:r>
     </w:p>
     <w:p>
@@ -1450,8 +1474,16 @@
           <w:rPr>
             <w:rStyle w:val="Hyperlink"/>
           </w:rPr>
-          <w:t>Authentication and Authorization of End User in Microservice Architecture - IOPscience</w:t>
+          <w:t xml:space="preserve">Authentication and Authorization of End User in Microservice Architecture - </w:t>
         </w:r>
+        <w:proofErr w:type="spellStart"/>
+        <w:r>
+          <w:rPr>
+            <w:rStyle w:val="Hyperlink"/>
+          </w:rPr>
+          <w:t>IOPscience</w:t>
+        </w:r>
+        <w:proofErr w:type="spellEnd"/>
       </w:hyperlink>
     </w:p>
     <w:p/>
@@ -1579,7 +1611,15 @@
     </w:p>
     <w:p>
       <w:r>
-        <w:t xml:space="preserve">In 2018, using Jmeter as the benchmarking tool, Al-Debagy and Martinek conducted a performance test on an application built using monolithic and microservice architecture. There applications were developed in JHipster using Sprint Boot (java) and Angular JS frameworks while Jmeter was installed remote client. There results were as follows. During load testing there was no significant difference in performance between the different architecture. Meanwhile, during concurrency testing, monolithic architecture showed a better performance in terms of throughput by 6 % on average. There results showed an obvious winner, the monolithic architecture. However, this might have due to the fact microservices application was deployed locally where its full potential can’t be utilized. </w:t>
+        <w:t>In 2018, using Jmeter as the benchmarking tool, Al-</w:t>
+      </w:r>
+      <w:proofErr w:type="spellStart"/>
+      <w:r>
+        <w:t>Debagy</w:t>
+      </w:r>
+      <w:proofErr w:type="spellEnd"/>
+      <w:r>
+        <w:t xml:space="preserve"> and Martinek conducted a performance test on an application built using monolithic and microservice architecture. There applications were developed in JHipster using Sprint Boot (java) and Angular JS frameworks while Jmeter was installed remote client. There results were as follows. During load testing there was no significant difference in performance between the different architecture. Meanwhile, during concurrency testing, monolithic architecture showed a better performance in terms of throughput by 6 % on average. There results showed an obvious winner, the monolithic architecture. However, this might have due to the fact microservices application was deployed locally where its full potential can’t be utilized. </w:t>
       </w:r>
     </w:p>
     <w:p>
@@ -1690,6 +1730,7 @@
           <w:bCs/>
         </w:rPr>
       </w:pPr>
+      <w:proofErr w:type="spellStart"/>
       <w:r>
         <w:rPr>
           <w:b/>
@@ -1697,6 +1738,7 @@
         </w:rPr>
         <w:t>Reactjs</w:t>
       </w:r>
+      <w:proofErr w:type="spellEnd"/>
     </w:p>
     <w:p>
       <w:pPr>
@@ -1740,7 +1782,23 @@
           <w:b/>
           <w:bCs/>
         </w:rPr>
-        <w:t>Azure mysql database</w:t>
+        <w:t xml:space="preserve">Azure </w:t>
+      </w:r>
+      <w:proofErr w:type="spellStart"/>
+      <w:r>
+        <w:rPr>
+          <w:b/>
+          <w:bCs/>
+        </w:rPr>
+        <w:t>mysql</w:t>
+      </w:r>
+      <w:proofErr w:type="spellEnd"/>
+      <w:r>
+        <w:rPr>
+          <w:b/>
+          <w:bCs/>
+        </w:rPr>
+        <w:t xml:space="preserve"> database</w:t>
       </w:r>
     </w:p>
     <w:p>
@@ -2508,7 +2566,31 @@
         <w:t>Despite the option of being able to create separate repositories for each of the service, a mono repo was used to build and keep track of the cloud-native application. The structure of the entirety of the cloud-native repo could be seen on fig.</w:t>
       </w:r>
       <w:r>
-        <w:t xml:space="preserve"> Each service was light, and cloud have been developed without breaking down into different parts, but for the sake of keeping the code base organized, it was broken down into the same entities like in Monolithic Application. However, there was on more entity introduce for some of the services, particularly in notifications, logs, exercise, and dashboard. The new entity was either gRPC server for logs and exercise service and gRPC client for dashboard and notification service. gRPC server and client were used to allow the communication between different services. Each of the services had their own docker file as well to build their image to run them on containers.</w:t>
+        <w:t xml:space="preserve"> Each service was light, and cloud have been developed without breaking down into different parts, but for the sake of keeping the code base organized, it was broken down into the same entities like in Monolithic Application. However, there was on more entity introduce for some of the services, particularly in notifications, logs, exercise, and dashboard. The new entity was either </w:t>
+      </w:r>
+      <w:proofErr w:type="spellStart"/>
+      <w:r>
+        <w:t>gRPC</w:t>
+      </w:r>
+      <w:proofErr w:type="spellEnd"/>
+      <w:r>
+        <w:t xml:space="preserve"> server for logs and exercise service and </w:t>
+      </w:r>
+      <w:proofErr w:type="spellStart"/>
+      <w:r>
+        <w:t>gRPC</w:t>
+      </w:r>
+      <w:proofErr w:type="spellEnd"/>
+      <w:r>
+        <w:t xml:space="preserve"> client for dashboard and notification service. </w:t>
+      </w:r>
+      <w:proofErr w:type="spellStart"/>
+      <w:r>
+        <w:t>gRPC</w:t>
+      </w:r>
+      <w:proofErr w:type="spellEnd"/>
+      <w:r>
+        <w:t xml:space="preserve"> server and client were used to allow the communication between different services. Each of the services had their own docker file as well to build their image to run them on containers.</w:t>
       </w:r>
     </w:p>
     <w:p>
@@ -2536,7 +2618,23 @@
     </w:p>
     <w:p>
       <w:r>
-        <w:t>The services communicated with each other through either API requests or gRPC server and client. In order to facilitate the interaction between the services, Dashboard, Exercise, Logs, and Notifications service had port 8082 opened for receiving and sending gRPC requests and responses and had port 3000 open for receiving client request while user service only had port 3000 opened.</w:t>
+        <w:t xml:space="preserve">The services communicated with each other through either API requests or </w:t>
+      </w:r>
+      <w:proofErr w:type="spellStart"/>
+      <w:r>
+        <w:t>gRPC</w:t>
+      </w:r>
+      <w:proofErr w:type="spellEnd"/>
+      <w:r>
+        <w:t xml:space="preserve"> server and client. In order to facilitate the interaction between the services, Dashboard, Exercise, Logs, and Notifications service had port 8082 opened for receiving and sending </w:t>
+      </w:r>
+      <w:proofErr w:type="spellStart"/>
+      <w:r>
+        <w:t>gRPC</w:t>
+      </w:r>
+      <w:proofErr w:type="spellEnd"/>
+      <w:r>
+        <w:t xml:space="preserve"> requests and responses and had port 3000 open for receiving client request while user service only had port 3000 opened.</w:t>
       </w:r>
     </w:p>
     <w:p>
@@ -2546,7 +2644,23 @@
     </w:p>
     <w:p>
       <w:r>
-        <w:t>And finally, each service had its own database. User service connected to an instance of mysql database hosted on Azure. Exercise service, and Logs service connected to separate mongodb database hosted in mongo atlas. While Dashboard service, that communicated with Exercise and Log service, was deployed with an instance Azure Cache for Redis to cache the data received from them in order to decrease the frequency of communication between the services. Overall, this design follows the 'Database per Service' pattern, which is a common practice in microservices architectures to ensure loose coupling and independent evolution of each service.</w:t>
+        <w:t xml:space="preserve">And finally, each service had its own database. User service connected to an instance of </w:t>
+      </w:r>
+      <w:proofErr w:type="spellStart"/>
+      <w:r>
+        <w:t>mysql</w:t>
+      </w:r>
+      <w:proofErr w:type="spellEnd"/>
+      <w:r>
+        <w:t xml:space="preserve"> database hosted on Azure. Exercise service, and Logs service connected to separate </w:t>
+      </w:r>
+      <w:proofErr w:type="spellStart"/>
+      <w:r>
+        <w:t>mongodb</w:t>
+      </w:r>
+      <w:proofErr w:type="spellEnd"/>
+      <w:r>
+        <w:t xml:space="preserve"> database hosted in mongo atlas. While Dashboard service, that communicated with Exercise and Log service, was deployed with an instance Azure Cache for Redis to cache the data received from them in order to decrease the frequency of communication between the services. Overall, this design follows the 'Database per Service' pattern, which is a common practice in microservices architectures to ensure loose coupling and independent evolution of each service.</w:t>
       </w:r>
     </w:p>
     <w:p/>
@@ -2586,7 +2700,15 @@
     </w:p>
     <w:p>
       <w:r>
-        <w:t xml:space="preserve">Finally, the test scripts were designed and developed in such a way that each request would contain a cookie to let the server know which user was sending the request. This was accomplished using CSV Data Set Configuration, JSR223 PreProcessor, HTTP Header Manger, and HTTP Cookie Manager module of Jmeter. Also, if any of the GET, PUT, and POST request depended on the data previously sent by the server, they were adequately handled using Jmeter’s preprocessor and post processors lister modules. For example, a GET request of type </w:t>
+        <w:t xml:space="preserve">Finally, the test scripts were designed and developed in such a way that each request would contain a cookie to let the server know which user was sending the request. This was accomplished using CSV Data Set Configuration, JSR223 PreProcessor, HTTP Header Manger, and HTTP Cookie Manager module of Jmeter. Also, if any of the GET, PUT, and POST request depended on the data previously sent by the server, they were adequately handled using </w:t>
+      </w:r>
+      <w:proofErr w:type="spellStart"/>
+      <w:r>
+        <w:t>Jmeter’s</w:t>
+      </w:r>
+      <w:proofErr w:type="spellEnd"/>
+      <w:r>
+        <w:t xml:space="preserve"> preprocessor and post processors lister modules. For example, a GET request of type </w:t>
       </w:r>
       <w:r>
         <w:rPr>
@@ -2663,53 +2785,180 @@
     </w:p>
     <w:p>
       <w:r>
-        <w:t>This chapter will present the results of the conducted performance tests, provide analysis on them and identify key trends in the gathered data. For each test case a graph will be presented comparing the average throughput (X axis) and response time (Y axis) of the monolithic and cloud-native applications. A supporting table which compares the throughput of both applications along with average response time.  The response figure will be provided in the table for context, as higher efficiency is not always better if it sacrifices too much response time. The monolithic application’s result will be presented in red and the cloud-native application’s results will be presented in blue. It should be pointed out that the data points on the response time and throughput graphs have been sorted by the number of threads. This was done to showcase the performance of the application as the load increases.</w:t>
+        <w:t xml:space="preserve">The content of this chapter will be presenting, analysing, and finding key trends in the data obtained from the performance testing. A graph, for both monolithic and cloud-native load test, will be plotted for comparing </w:t>
+      </w:r>
+      <w:r>
+        <w:t xml:space="preserve">average </w:t>
+      </w:r>
+      <w:r>
+        <w:t>throughput</w:t>
+      </w:r>
+      <w:r>
+        <w:t xml:space="preserve"> (x-axis)</w:t>
+      </w:r>
+      <w:r>
+        <w:t xml:space="preserve"> and </w:t>
+      </w:r>
+      <w:r>
+        <w:t xml:space="preserve">average </w:t>
+      </w:r>
+      <w:r>
+        <w:t>response time</w:t>
+      </w:r>
+      <w:r>
+        <w:t xml:space="preserve"> (y-axis)</w:t>
+      </w:r>
+      <w:r>
+        <w:t xml:space="preserve"> with increasing threads for each of the test cases. </w:t>
+      </w:r>
+      <w:r>
+        <w:t xml:space="preserve">The trend of the monolithic will be presented in red while cloud-native will be in blue. </w:t>
+      </w:r>
+      <w:r>
+        <w:t xml:space="preserve">Additionally, </w:t>
+      </w:r>
+      <w:r>
+        <w:t>in order to give better idea of the data, a table with Response Time and Throughput for each of the thread in the test cases will be presented as well.</w:t>
       </w:r>
     </w:p>
     <w:p/>
+    <w:p>
+      <w:r>
+        <w:t>logs\.lemoncliff-7145084d\.uksouth\.azurecontainerapps\.io|exercise.ambitiouscoast-3518c517.uksouth.azurecontainerapps.io|dashboard.calmsand-d7672936.uksouth.azurecontainerapps.io|notifications.icywave-b4b9df4d.uksouth.azurecontainerapps.io</w:t>
+      </w:r>
+    </w:p>
+    <w:p>
+      <w:r>
+        <w:rPr>
+          <w:noProof/>
+        </w:rPr>
+        <w:lastRenderedPageBreak/>
+        <w:drawing>
+          <wp:inline distT="0" distB="0" distL="0" distR="0" wp14:anchorId="3AFFBA12" wp14:editId="7F9218AE">
+            <wp:extent cx="5220000" cy="3060000"/>
+            <wp:effectExtent l="0" t="0" r="0" b="7620"/>
+            <wp:docPr id="1726458363" name="Chart 1">
+              <a:extLst xmlns:a="http://schemas.openxmlformats.org/drawingml/2006/main">
+                <a:ext uri="{FF2B5EF4-FFF2-40B4-BE49-F238E27FC236}">
+                  <a16:creationId xmlns:a16="http://schemas.microsoft.com/office/drawing/2014/main" id="{3FA2F507-91E8-AC8F-14A8-9AD1DDBAAEF6}"/>
+                </a:ext>
+              </a:extLst>
+            </wp:docPr>
+            <wp:cNvGraphicFramePr/>
+            <a:graphic xmlns:a="http://schemas.openxmlformats.org/drawingml/2006/main">
+              <a:graphicData uri="http://schemas.openxmlformats.org/drawingml/2006/chart">
+                <c:chart xmlns:c="http://schemas.openxmlformats.org/drawingml/2006/chart" xmlns:r="http://schemas.openxmlformats.org/officeDocument/2006/relationships" r:id="rId12"/>
+              </a:graphicData>
+            </a:graphic>
+          </wp:inline>
+        </w:drawing>
+      </w:r>
+    </w:p>
     <w:p/>
     <w:p>
       <w:r>
-        <w:lastRenderedPageBreak/>
-        <w:t>In this chapter, the result of the performance test will be presented and analysed. A graph will be plotted for each of the different ratio of distribution of request type. Both monolithic data and cloud-native data will be plotted in the singular graph. Monolithic data will be represented with red colour while cloud-native data will be represented by blue. There will also be table containing average response time and throughput for each of the test cases. Finally, though the plot will have throughput on the x-axis, it is ordered in terms of the increasing threads.</w:t>
-      </w:r>
-    </w:p>
-    <w:p>
-      <w:r>
-        <w:t xml:space="preserve">The content of this chapter will be presenting, analysing, and finding key trends in the data obtained from the performance testing. A graph, for both monolithic and cloud-native load test, will be plotted for comparing </w:t>
-      </w:r>
-      <w:r>
-        <w:t xml:space="preserve">average </w:t>
-      </w:r>
-      <w:r>
-        <w:t>throughput</w:t>
-      </w:r>
-      <w:r>
-        <w:t xml:space="preserve"> (x-axis)</w:t>
-      </w:r>
-      <w:r>
-        <w:t xml:space="preserve"> and </w:t>
-      </w:r>
-      <w:r>
-        <w:t xml:space="preserve">average </w:t>
-      </w:r>
-      <w:r>
-        <w:t>response time</w:t>
-      </w:r>
-      <w:r>
-        <w:t xml:space="preserve"> (y-axis)</w:t>
-      </w:r>
-      <w:r>
-        <w:t xml:space="preserve"> with increasing threads for each of the test cases. </w:t>
-      </w:r>
-      <w:r>
-        <w:t xml:space="preserve">The trend of the monolithic will be presented in red while cloud-native will be in blue. </w:t>
-      </w:r>
-      <w:r>
-        <w:t xml:space="preserve">Additionally, </w:t>
-      </w:r>
-      <w:r>
-        <w:t>in order to give better idea of the data, a table with Response Time and Throughput for each of the thread in the test cases will be presented as well.</w:t>
+        <w:t xml:space="preserve">The load test of ratio 100:0:0 (GET:PUT:POST) was designed to simulate </w:t>
+      </w:r>
+      <w:r>
+        <w:t xml:space="preserve">request load of an </w:t>
+      </w:r>
+      <w:r>
+        <w:t>application</w:t>
+      </w:r>
+      <w:r>
+        <w:t xml:space="preserve"> that primarily receives read operations. Example of such an application is reddit, which has to retrieve large number of user comments and posts.</w:t>
+      </w:r>
+    </w:p>
+    <w:p>
+      <w:pPr>
+        <w:spacing w:line="240" w:lineRule="auto"/>
+      </w:pPr>
+      <w:r>
+        <w:t xml:space="preserve">As can be seen on figure ___, </w:t>
+      </w:r>
+      <w:r>
+        <w:t xml:space="preserve">for this request type, the “winner” is cloud-native application. Cloud-native applications response time remains consistently low with an average of </w:t>
+      </w:r>
+      <w:r>
+        <w:rPr>
+          <w:rFonts w:ascii="Calibri" w:eastAsia="Times New Roman" w:hAnsi="Calibri" w:cs="Calibri"/>
+          <w:color w:val="000000"/>
+          <w:kern w:val="0"/>
+          <w:lang w:eastAsia="en-GB"/>
+          <w14:ligatures w14:val="none"/>
+        </w:rPr>
+        <w:t>21.14285714</w:t>
+      </w:r>
+      <w:r>
+        <w:rPr>
+          <w:rFonts w:ascii="Calibri" w:eastAsia="Times New Roman" w:hAnsi="Calibri" w:cs="Calibri"/>
+          <w:color w:val="000000"/>
+          <w:kern w:val="0"/>
+          <w:lang w:eastAsia="en-GB"/>
+          <w14:ligatures w14:val="none"/>
+        </w:rPr>
+        <w:t xml:space="preserve"> milliseconds </w:t>
+      </w:r>
+      <w:r>
+        <w:t>even with the extreme increase of throughput meanwhile the monolithic application</w:t>
+      </w:r>
+      <w:r>
+        <w:t xml:space="preserve">’s response time continues to increase with an average of 60.845714286 and </w:t>
+      </w:r>
+      <w:r>
+        <w:t>reaches</w:t>
+      </w:r>
+      <w:r>
+        <w:t xml:space="preserve"> </w:t>
+      </w:r>
+      <w:r>
+        <w:t>a bottleneck around 400 requests per second</w:t>
+      </w:r>
+      <w:r>
+        <w:t>.</w:t>
+      </w:r>
+    </w:p>
+    <w:p>
+      <w:pPr>
+        <w:spacing w:line="240" w:lineRule="auto"/>
+      </w:pPr>
+      <w:r>
+        <w:rPr>
+          <w:rFonts w:ascii="Calibri" w:eastAsia="Times New Roman" w:hAnsi="Calibri" w:cs="Calibri"/>
+          <w:color w:val="000000"/>
+          <w:kern w:val="0"/>
+          <w:lang w:eastAsia="en-GB"/>
+          <w14:ligatures w14:val="none"/>
+        </w:rPr>
+        <w:t xml:space="preserve">This leads me to conclude that monolithic applications aren’t suitable for </w:t>
+      </w:r>
+      <w:r>
+        <w:rPr>
+          <w:rFonts w:ascii="Calibri" w:eastAsia="Times New Roman" w:hAnsi="Calibri" w:cs="Calibri"/>
+          <w:color w:val="000000"/>
+          <w:kern w:val="0"/>
+          <w:lang w:eastAsia="en-GB"/>
+          <w14:ligatures w14:val="none"/>
+        </w:rPr>
+        <w:t xml:space="preserve"> </w:t>
+      </w:r>
+    </w:p>
+    <w:p>
+      <w:r>
+        <w:t>monolithic application reached the bottleneck around 400 throughput with response time increasing exponentially. This type of application seems to perform well with small number of users as it can be seen both cloud-native and monolithic applications have close response time when the throughput is low (low throughput meaning, small number of users).</w:t>
+      </w:r>
+    </w:p>
+    <w:p>
+      <w:r>
+        <w:t xml:space="preserve">The obvious winner of the comparison is cloud-native applications, its response time remained consistent with the increasing load. This was likely because as the load increase the cloud-native application was able to </w:t>
+      </w:r>
+      <w:proofErr w:type="spellStart"/>
+      <w:r>
+        <w:t>spwan</w:t>
+      </w:r>
+      <w:proofErr w:type="spellEnd"/>
+      <w:r>
+        <w:t xml:space="preserve"> more replica of itself to handle the incoming load. Meanwhile, monolithic applications performance degrades as the throughput increases.</w:t>
       </w:r>
     </w:p>
     <w:sectPr>
@@ -4558,6 +4807,1159 @@
 </w:styles>
 </file>
 
+<file path=word/charts/chart1.xml><?xml version="1.0" encoding="utf-8"?>
+<c:chartSpace xmlns:c="http://schemas.openxmlformats.org/drawingml/2006/chart" xmlns:a="http://schemas.openxmlformats.org/drawingml/2006/main" xmlns:r="http://schemas.openxmlformats.org/officeDocument/2006/relationships" xmlns:c16r2="http://schemas.microsoft.com/office/drawing/2015/06/chart">
+  <c:date1904 val="0"/>
+  <c:lang val="en-US"/>
+  <c:roundedCorners val="0"/>
+  <mc:AlternateContent xmlns:mc="http://schemas.openxmlformats.org/markup-compatibility/2006">
+    <mc:Choice xmlns:c14="http://schemas.microsoft.com/office/drawing/2007/8/2/chart" Requires="c14">
+      <c14:style val="102"/>
+    </mc:Choice>
+    <mc:Fallback>
+      <c:style val="2"/>
+    </mc:Fallback>
+  </mc:AlternateContent>
+  <c:chart>
+    <c:title>
+      <c:tx>
+        <c:rich>
+          <a:bodyPr rot="0" spcFirstLastPara="1" vertOverflow="ellipsis" vert="horz" wrap="square" anchor="ctr" anchorCtr="0"/>
+          <a:lstStyle/>
+          <a:p>
+            <a:pPr>
+              <a:defRPr sz="1400" b="0" i="0" u="none" strike="noStrike" kern="1200" spc="0" baseline="0">
+                <a:solidFill>
+                  <a:schemeClr val="tx1">
+                    <a:lumMod val="65000"/>
+                    <a:lumOff val="35000"/>
+                  </a:schemeClr>
+                </a:solidFill>
+                <a:latin typeface="+mn-lt"/>
+                <a:ea typeface="+mn-ea"/>
+                <a:cs typeface="+mn-cs"/>
+              </a:defRPr>
+            </a:pPr>
+            <a:r>
+              <a:rPr lang="en-GB" sz="1200" b="1">
+                <a:solidFill>
+                  <a:schemeClr val="tx1"/>
+                </a:solidFill>
+              </a:rPr>
+              <a:t>GET | PUT | POST ratio: 100 | 0 | 0</a:t>
+            </a:r>
+          </a:p>
+        </c:rich>
+      </c:tx>
+      <c:overlay val="0"/>
+      <c:spPr>
+        <a:noFill/>
+        <a:ln>
+          <a:noFill/>
+        </a:ln>
+        <a:effectLst/>
+      </c:spPr>
+      <c:txPr>
+        <a:bodyPr rot="0" spcFirstLastPara="1" vertOverflow="ellipsis" vert="horz" wrap="square" anchor="ctr" anchorCtr="0"/>
+        <a:lstStyle/>
+        <a:p>
+          <a:pPr>
+            <a:defRPr sz="1400" b="0" i="0" u="none" strike="noStrike" kern="1200" spc="0" baseline="0">
+              <a:solidFill>
+                <a:schemeClr val="tx1">
+                  <a:lumMod val="65000"/>
+                  <a:lumOff val="35000"/>
+                </a:schemeClr>
+              </a:solidFill>
+              <a:latin typeface="+mn-lt"/>
+              <a:ea typeface="+mn-ea"/>
+              <a:cs typeface="+mn-cs"/>
+            </a:defRPr>
+          </a:pPr>
+          <a:endParaRPr lang="en-US"/>
+        </a:p>
+      </c:txPr>
+    </c:title>
+    <c:autoTitleDeleted val="0"/>
+    <c:plotArea>
+      <c:layout/>
+      <c:scatterChart>
+        <c:scatterStyle val="smoothMarker"/>
+        <c:varyColors val="0"/>
+        <c:ser>
+          <c:idx val="0"/>
+          <c:order val="0"/>
+          <c:tx>
+            <c:v>Cloud-native</c:v>
+          </c:tx>
+          <c:spPr>
+            <a:ln w="19050" cap="rnd">
+              <a:solidFill>
+                <a:schemeClr val="accent1"/>
+              </a:solidFill>
+              <a:round/>
+            </a:ln>
+            <a:effectLst/>
+          </c:spPr>
+          <c:marker>
+            <c:symbol val="circle"/>
+            <c:size val="5"/>
+            <c:spPr>
+              <a:solidFill>
+                <a:schemeClr val="accent1"/>
+              </a:solidFill>
+              <a:ln w="9525">
+                <a:solidFill>
+                  <a:schemeClr val="accent1"/>
+                </a:solidFill>
+              </a:ln>
+              <a:effectLst/>
+            </c:spPr>
+          </c:marker>
+          <c:xVal>
+            <c:numRef>
+              <c:f>Sheet1!$A$2:$A$8</c:f>
+              <c:numCache>
+                <c:formatCode>General</c:formatCode>
+                <c:ptCount val="7"/>
+                <c:pt idx="0">
+                  <c:v>50.98</c:v>
+                </c:pt>
+                <c:pt idx="1">
+                  <c:v>108</c:v>
+                </c:pt>
+                <c:pt idx="2">
+                  <c:v>201</c:v>
+                </c:pt>
+                <c:pt idx="3">
+                  <c:v>383</c:v>
+                </c:pt>
+                <c:pt idx="4">
+                  <c:v>651</c:v>
+                </c:pt>
+                <c:pt idx="5">
+                  <c:v>853</c:v>
+                </c:pt>
+                <c:pt idx="6">
+                  <c:v>1058</c:v>
+                </c:pt>
+              </c:numCache>
+            </c:numRef>
+          </c:xVal>
+          <c:yVal>
+            <c:numRef>
+              <c:f>Sheet1!$B$2:$B$8</c:f>
+              <c:numCache>
+                <c:formatCode>General</c:formatCode>
+                <c:ptCount val="7"/>
+                <c:pt idx="0">
+                  <c:v>22</c:v>
+                </c:pt>
+                <c:pt idx="1">
+                  <c:v>21</c:v>
+                </c:pt>
+                <c:pt idx="2">
+                  <c:v>21</c:v>
+                </c:pt>
+                <c:pt idx="3">
+                  <c:v>20</c:v>
+                </c:pt>
+                <c:pt idx="4">
+                  <c:v>21</c:v>
+                </c:pt>
+                <c:pt idx="5">
+                  <c:v>21</c:v>
+                </c:pt>
+                <c:pt idx="6">
+                  <c:v>22</c:v>
+                </c:pt>
+              </c:numCache>
+            </c:numRef>
+          </c:yVal>
+          <c:smooth val="1"/>
+          <c:extLst>
+            <c:ext xmlns:c16="http://schemas.microsoft.com/office/drawing/2014/chart" uri="{C3380CC4-5D6E-409C-BE32-E72D297353CC}">
+              <c16:uniqueId val="{00000000-215F-4FCB-A5AC-30F9ED479644}"/>
+            </c:ext>
+          </c:extLst>
+        </c:ser>
+        <c:ser>
+          <c:idx val="1"/>
+          <c:order val="1"/>
+          <c:tx>
+            <c:v>Monolithic</c:v>
+          </c:tx>
+          <c:spPr>
+            <a:ln w="19050" cap="rnd">
+              <a:solidFill>
+                <a:schemeClr val="accent2"/>
+              </a:solidFill>
+              <a:round/>
+            </a:ln>
+            <a:effectLst/>
+          </c:spPr>
+          <c:marker>
+            <c:symbol val="circle"/>
+            <c:size val="5"/>
+            <c:spPr>
+              <a:solidFill>
+                <a:schemeClr val="accent2"/>
+              </a:solidFill>
+              <a:ln w="9525">
+                <a:solidFill>
+                  <a:schemeClr val="accent2"/>
+                </a:solidFill>
+              </a:ln>
+              <a:effectLst/>
+            </c:spPr>
+          </c:marker>
+          <c:xVal>
+            <c:numRef>
+              <c:f>Sheet1!$D$2:$D$8</c:f>
+              <c:numCache>
+                <c:formatCode>General</c:formatCode>
+                <c:ptCount val="7"/>
+                <c:pt idx="0">
+                  <c:v>29.95</c:v>
+                </c:pt>
+                <c:pt idx="1">
+                  <c:v>84.92</c:v>
+                </c:pt>
+                <c:pt idx="2">
+                  <c:v>162.6</c:v>
+                </c:pt>
+                <c:pt idx="3">
+                  <c:v>285.45</c:v>
+                </c:pt>
+                <c:pt idx="4">
+                  <c:v>396</c:v>
+                </c:pt>
+                <c:pt idx="5">
+                  <c:v>412.44</c:v>
+                </c:pt>
+                <c:pt idx="6">
+                  <c:v>403.39</c:v>
+                </c:pt>
+              </c:numCache>
+            </c:numRef>
+          </c:xVal>
+          <c:yVal>
+            <c:numRef>
+              <c:f>Sheet1!$E$2:$E$8</c:f>
+              <c:numCache>
+                <c:formatCode>General</c:formatCode>
+                <c:ptCount val="7"/>
+                <c:pt idx="0">
+                  <c:v>32</c:v>
+                </c:pt>
+                <c:pt idx="1">
+                  <c:v>31</c:v>
+                </c:pt>
+                <c:pt idx="2">
+                  <c:v>54</c:v>
+                </c:pt>
+                <c:pt idx="3">
+                  <c:v>65</c:v>
+                </c:pt>
+                <c:pt idx="4">
+                  <c:v>69</c:v>
+                </c:pt>
+                <c:pt idx="5">
+                  <c:v>79</c:v>
+                </c:pt>
+                <c:pt idx="6">
+                  <c:v>96</c:v>
+                </c:pt>
+              </c:numCache>
+            </c:numRef>
+          </c:yVal>
+          <c:smooth val="1"/>
+          <c:extLst>
+            <c:ext xmlns:c16="http://schemas.microsoft.com/office/drawing/2014/chart" uri="{C3380CC4-5D6E-409C-BE32-E72D297353CC}">
+              <c16:uniqueId val="{00000001-215F-4FCB-A5AC-30F9ED479644}"/>
+            </c:ext>
+          </c:extLst>
+        </c:ser>
+        <c:dLbls>
+          <c:showLegendKey val="0"/>
+          <c:showVal val="0"/>
+          <c:showCatName val="0"/>
+          <c:showSerName val="0"/>
+          <c:showPercent val="0"/>
+          <c:showBubbleSize val="0"/>
+        </c:dLbls>
+        <c:axId val="1397304432"/>
+        <c:axId val="1397300112"/>
+      </c:scatterChart>
+      <c:valAx>
+        <c:axId val="1397304432"/>
+        <c:scaling>
+          <c:orientation val="minMax"/>
+        </c:scaling>
+        <c:delete val="0"/>
+        <c:axPos val="b"/>
+        <c:title>
+          <c:tx>
+            <c:rich>
+              <a:bodyPr rot="0" spcFirstLastPara="1" vertOverflow="ellipsis" vert="horz" wrap="square" anchor="ctr" anchorCtr="1"/>
+              <a:lstStyle/>
+              <a:p>
+                <a:pPr>
+                  <a:defRPr sz="1000" b="0" i="0" u="none" strike="noStrike" kern="1200" baseline="0">
+                    <a:solidFill>
+                      <a:schemeClr val="tx1">
+                        <a:lumMod val="65000"/>
+                        <a:lumOff val="35000"/>
+                      </a:schemeClr>
+                    </a:solidFill>
+                    <a:latin typeface="+mn-lt"/>
+                    <a:ea typeface="+mn-ea"/>
+                    <a:cs typeface="+mn-cs"/>
+                  </a:defRPr>
+                </a:pPr>
+                <a:r>
+                  <a:rPr lang="en-GB"/>
+                  <a:t>Throughput</a:t>
+                </a:r>
+                <a:r>
+                  <a:rPr lang="en-GB" baseline="0"/>
+                  <a:t> (request/sec)</a:t>
+                </a:r>
+                <a:endParaRPr lang="en-GB"/>
+              </a:p>
+            </c:rich>
+          </c:tx>
+          <c:overlay val="0"/>
+          <c:spPr>
+            <a:noFill/>
+            <a:ln>
+              <a:noFill/>
+            </a:ln>
+            <a:effectLst/>
+          </c:spPr>
+          <c:txPr>
+            <a:bodyPr rot="0" spcFirstLastPara="1" vertOverflow="ellipsis" vert="horz" wrap="square" anchor="ctr" anchorCtr="1"/>
+            <a:lstStyle/>
+            <a:p>
+              <a:pPr>
+                <a:defRPr sz="1000" b="0" i="0" u="none" strike="noStrike" kern="1200" baseline="0">
+                  <a:solidFill>
+                    <a:schemeClr val="tx1">
+                      <a:lumMod val="65000"/>
+                      <a:lumOff val="35000"/>
+                    </a:schemeClr>
+                  </a:solidFill>
+                  <a:latin typeface="+mn-lt"/>
+                  <a:ea typeface="+mn-ea"/>
+                  <a:cs typeface="+mn-cs"/>
+                </a:defRPr>
+              </a:pPr>
+              <a:endParaRPr lang="en-US"/>
+            </a:p>
+          </c:txPr>
+        </c:title>
+        <c:numFmt formatCode="General" sourceLinked="1"/>
+        <c:majorTickMark val="none"/>
+        <c:minorTickMark val="none"/>
+        <c:tickLblPos val="nextTo"/>
+        <c:spPr>
+          <a:noFill/>
+          <a:ln w="9525" cap="flat" cmpd="sng" algn="ctr">
+            <a:solidFill>
+              <a:schemeClr val="tx1">
+                <a:lumMod val="25000"/>
+                <a:lumOff val="75000"/>
+              </a:schemeClr>
+            </a:solidFill>
+            <a:round/>
+          </a:ln>
+          <a:effectLst/>
+        </c:spPr>
+        <c:txPr>
+          <a:bodyPr rot="-60000000" spcFirstLastPara="1" vertOverflow="ellipsis" vert="horz" wrap="square" anchor="ctr" anchorCtr="1"/>
+          <a:lstStyle/>
+          <a:p>
+            <a:pPr>
+              <a:defRPr sz="900" b="0" i="0" u="none" strike="noStrike" kern="1200" baseline="0">
+                <a:solidFill>
+                  <a:schemeClr val="tx1">
+                    <a:lumMod val="65000"/>
+                    <a:lumOff val="35000"/>
+                  </a:schemeClr>
+                </a:solidFill>
+                <a:latin typeface="+mn-lt"/>
+                <a:ea typeface="+mn-ea"/>
+                <a:cs typeface="+mn-cs"/>
+              </a:defRPr>
+            </a:pPr>
+            <a:endParaRPr lang="en-US"/>
+          </a:p>
+        </c:txPr>
+        <c:crossAx val="1397300112"/>
+        <c:crosses val="autoZero"/>
+        <c:crossBetween val="midCat"/>
+      </c:valAx>
+      <c:valAx>
+        <c:axId val="1397300112"/>
+        <c:scaling>
+          <c:orientation val="minMax"/>
+        </c:scaling>
+        <c:delete val="0"/>
+        <c:axPos val="l"/>
+        <c:majorGridlines>
+          <c:spPr>
+            <a:ln w="9525" cap="flat" cmpd="sng" algn="ctr">
+              <a:solidFill>
+                <a:schemeClr val="tx1">
+                  <a:lumMod val="15000"/>
+                  <a:lumOff val="85000"/>
+                </a:schemeClr>
+              </a:solidFill>
+              <a:round/>
+            </a:ln>
+            <a:effectLst/>
+          </c:spPr>
+        </c:majorGridlines>
+        <c:title>
+          <c:tx>
+            <c:rich>
+              <a:bodyPr rot="-5400000" spcFirstLastPara="1" vertOverflow="ellipsis" vert="horz" wrap="square" anchor="ctr" anchorCtr="1"/>
+              <a:lstStyle/>
+              <a:p>
+                <a:pPr>
+                  <a:defRPr sz="1000" b="0" i="0" u="none" strike="noStrike" kern="1200" baseline="0">
+                    <a:solidFill>
+                      <a:schemeClr val="tx1">
+                        <a:lumMod val="65000"/>
+                        <a:lumOff val="35000"/>
+                      </a:schemeClr>
+                    </a:solidFill>
+                    <a:latin typeface="+mn-lt"/>
+                    <a:ea typeface="+mn-ea"/>
+                    <a:cs typeface="+mn-cs"/>
+                  </a:defRPr>
+                </a:pPr>
+                <a:r>
+                  <a:rPr lang="en-GB"/>
+                  <a:t>Response</a:t>
+                </a:r>
+                <a:r>
+                  <a:rPr lang="en-GB" baseline="0"/>
+                  <a:t> Time (ms)</a:t>
+                </a:r>
+                <a:endParaRPr lang="en-GB"/>
+              </a:p>
+            </c:rich>
+          </c:tx>
+          <c:overlay val="0"/>
+          <c:spPr>
+            <a:noFill/>
+            <a:ln>
+              <a:noFill/>
+            </a:ln>
+            <a:effectLst/>
+          </c:spPr>
+          <c:txPr>
+            <a:bodyPr rot="-5400000" spcFirstLastPara="1" vertOverflow="ellipsis" vert="horz" wrap="square" anchor="ctr" anchorCtr="1"/>
+            <a:lstStyle/>
+            <a:p>
+              <a:pPr>
+                <a:defRPr sz="1000" b="0" i="0" u="none" strike="noStrike" kern="1200" baseline="0">
+                  <a:solidFill>
+                    <a:schemeClr val="tx1">
+                      <a:lumMod val="65000"/>
+                      <a:lumOff val="35000"/>
+                    </a:schemeClr>
+                  </a:solidFill>
+                  <a:latin typeface="+mn-lt"/>
+                  <a:ea typeface="+mn-ea"/>
+                  <a:cs typeface="+mn-cs"/>
+                </a:defRPr>
+              </a:pPr>
+              <a:endParaRPr lang="en-US"/>
+            </a:p>
+          </c:txPr>
+        </c:title>
+        <c:numFmt formatCode="General" sourceLinked="1"/>
+        <c:majorTickMark val="none"/>
+        <c:minorTickMark val="none"/>
+        <c:tickLblPos val="nextTo"/>
+        <c:spPr>
+          <a:noFill/>
+          <a:ln w="9525" cap="flat" cmpd="sng" algn="ctr">
+            <a:solidFill>
+              <a:schemeClr val="tx1">
+                <a:lumMod val="25000"/>
+                <a:lumOff val="75000"/>
+              </a:schemeClr>
+            </a:solidFill>
+            <a:round/>
+          </a:ln>
+          <a:effectLst/>
+        </c:spPr>
+        <c:txPr>
+          <a:bodyPr rot="-60000000" spcFirstLastPara="1" vertOverflow="ellipsis" vert="horz" wrap="square" anchor="ctr" anchorCtr="1"/>
+          <a:lstStyle/>
+          <a:p>
+            <a:pPr>
+              <a:defRPr sz="900" b="0" i="0" u="none" strike="noStrike" kern="1200" baseline="0">
+                <a:solidFill>
+                  <a:schemeClr val="tx1">
+                    <a:lumMod val="65000"/>
+                    <a:lumOff val="35000"/>
+                  </a:schemeClr>
+                </a:solidFill>
+                <a:latin typeface="+mn-lt"/>
+                <a:ea typeface="+mn-ea"/>
+                <a:cs typeface="+mn-cs"/>
+              </a:defRPr>
+            </a:pPr>
+            <a:endParaRPr lang="en-US"/>
+          </a:p>
+        </c:txPr>
+        <c:crossAx val="1397304432"/>
+        <c:crosses val="autoZero"/>
+        <c:crossBetween val="midCat"/>
+      </c:valAx>
+      <c:spPr>
+        <a:noFill/>
+        <a:ln w="0">
+          <a:solidFill>
+            <a:schemeClr val="accent1"/>
+          </a:solidFill>
+        </a:ln>
+        <a:effectLst/>
+      </c:spPr>
+    </c:plotArea>
+    <c:legend>
+      <c:legendPos val="t"/>
+      <c:overlay val="0"/>
+      <c:spPr>
+        <a:noFill/>
+        <a:ln>
+          <a:noFill/>
+        </a:ln>
+        <a:effectLst/>
+      </c:spPr>
+      <c:txPr>
+        <a:bodyPr rot="0" spcFirstLastPara="1" vertOverflow="ellipsis" vert="horz" wrap="square" anchor="ctr" anchorCtr="1"/>
+        <a:lstStyle/>
+        <a:p>
+          <a:pPr>
+            <a:defRPr sz="900" b="0" i="0" u="none" strike="noStrike" kern="1200" baseline="0">
+              <a:solidFill>
+                <a:schemeClr val="tx1">
+                  <a:lumMod val="65000"/>
+                  <a:lumOff val="35000"/>
+                </a:schemeClr>
+              </a:solidFill>
+              <a:latin typeface="+mn-lt"/>
+              <a:ea typeface="+mn-ea"/>
+              <a:cs typeface="+mn-cs"/>
+            </a:defRPr>
+          </a:pPr>
+          <a:endParaRPr lang="en-US"/>
+        </a:p>
+      </c:txPr>
+    </c:legend>
+    <c:plotVisOnly val="1"/>
+    <c:dispBlanksAs val="gap"/>
+    <c:extLst>
+      <c:ext xmlns:c16r3="http://schemas.microsoft.com/office/drawing/2017/03/chart" uri="{56B9EC1D-385E-4148-901F-78D8002777C0}">
+        <c16r3:dataDisplayOptions16>
+          <c16r3:dispNaAsBlank val="1"/>
+        </c16r3:dataDisplayOptions16>
+      </c:ext>
+    </c:extLst>
+    <c:showDLblsOverMax val="0"/>
+  </c:chart>
+  <c:spPr>
+    <a:solidFill>
+      <a:schemeClr val="bg1"/>
+    </a:solidFill>
+    <a:ln w="0" cap="flat" cmpd="sng" algn="ctr">
+      <a:solidFill>
+        <a:schemeClr val="tx1">
+          <a:lumMod val="15000"/>
+          <a:lumOff val="85000"/>
+        </a:schemeClr>
+      </a:solidFill>
+      <a:round/>
+    </a:ln>
+    <a:effectLst/>
+  </c:spPr>
+  <c:txPr>
+    <a:bodyPr/>
+    <a:lstStyle/>
+    <a:p>
+      <a:pPr>
+        <a:defRPr/>
+      </a:pPr>
+      <a:endParaRPr lang="en-US"/>
+    </a:p>
+  </c:txPr>
+  <c:externalData r:id="rId3">
+    <c:autoUpdate val="0"/>
+  </c:externalData>
+</c:chartSpace>
+</file>
+
+<file path=word/charts/colors1.xml><?xml version="1.0" encoding="utf-8"?>
+<cs:colorStyle xmlns:cs="http://schemas.microsoft.com/office/drawing/2012/chartStyle" xmlns:a="http://schemas.openxmlformats.org/drawingml/2006/main" meth="cycle" id="10">
+  <a:schemeClr val="accent1"/>
+  <a:schemeClr val="accent2"/>
+  <a:schemeClr val="accent3"/>
+  <a:schemeClr val="accent4"/>
+  <a:schemeClr val="accent5"/>
+  <a:schemeClr val="accent6"/>
+  <cs:variation/>
+  <cs:variation>
+    <a:lumMod val="60000"/>
+  </cs:variation>
+  <cs:variation>
+    <a:lumMod val="80000"/>
+    <a:lumOff val="20000"/>
+  </cs:variation>
+  <cs:variation>
+    <a:lumMod val="80000"/>
+  </cs:variation>
+  <cs:variation>
+    <a:lumMod val="60000"/>
+    <a:lumOff val="40000"/>
+  </cs:variation>
+  <cs:variation>
+    <a:lumMod val="50000"/>
+  </cs:variation>
+  <cs:variation>
+    <a:lumMod val="70000"/>
+    <a:lumOff val="30000"/>
+  </cs:variation>
+  <cs:variation>
+    <a:lumMod val="70000"/>
+  </cs:variation>
+  <cs:variation>
+    <a:lumMod val="50000"/>
+    <a:lumOff val="50000"/>
+  </cs:variation>
+</cs:colorStyle>
+</file>
+
+<file path=word/charts/style1.xml><?xml version="1.0" encoding="utf-8"?>
+<cs:chartStyle xmlns:cs="http://schemas.microsoft.com/office/drawing/2012/chartStyle" xmlns:a="http://schemas.openxmlformats.org/drawingml/2006/main" id="240">
+  <cs:axisTitle>
+    <cs:lnRef idx="0"/>
+    <cs:fillRef idx="0"/>
+    <cs:effectRef idx="0"/>
+    <cs:fontRef idx="minor">
+      <a:schemeClr val="tx1">
+        <a:lumMod val="65000"/>
+        <a:lumOff val="35000"/>
+      </a:schemeClr>
+    </cs:fontRef>
+    <cs:defRPr sz="1000" kern="1200"/>
+  </cs:axisTitle>
+  <cs:categoryAxis>
+    <cs:lnRef idx="0"/>
+    <cs:fillRef idx="0"/>
+    <cs:effectRef idx="0"/>
+    <cs:fontRef idx="minor">
+      <a:schemeClr val="tx1">
+        <a:lumMod val="65000"/>
+        <a:lumOff val="35000"/>
+      </a:schemeClr>
+    </cs:fontRef>
+    <cs:spPr>
+      <a:ln w="9525" cap="flat" cmpd="sng" algn="ctr">
+        <a:solidFill>
+          <a:schemeClr val="tx1">
+            <a:lumMod val="25000"/>
+            <a:lumOff val="75000"/>
+          </a:schemeClr>
+        </a:solidFill>
+        <a:round/>
+      </a:ln>
+    </cs:spPr>
+    <cs:defRPr sz="900" kern="1200"/>
+  </cs:categoryAxis>
+  <cs:chartArea mods="allowNoFillOverride allowNoLineOverride">
+    <cs:lnRef idx="0"/>
+    <cs:fillRef idx="0"/>
+    <cs:effectRef idx="0"/>
+    <cs:fontRef idx="minor">
+      <a:schemeClr val="tx1"/>
+    </cs:fontRef>
+    <cs:spPr>
+      <a:solidFill>
+        <a:schemeClr val="bg1"/>
+      </a:solidFill>
+      <a:ln w="9525" cap="flat" cmpd="sng" algn="ctr">
+        <a:solidFill>
+          <a:schemeClr val="tx1">
+            <a:lumMod val="15000"/>
+            <a:lumOff val="85000"/>
+          </a:schemeClr>
+        </a:solidFill>
+        <a:round/>
+      </a:ln>
+    </cs:spPr>
+    <cs:defRPr sz="1000" kern="1200"/>
+  </cs:chartArea>
+  <cs:dataLabel>
+    <cs:lnRef idx="0"/>
+    <cs:fillRef idx="0"/>
+    <cs:effectRef idx="0"/>
+    <cs:fontRef idx="minor">
+      <a:schemeClr val="tx1">
+        <a:lumMod val="75000"/>
+        <a:lumOff val="25000"/>
+      </a:schemeClr>
+    </cs:fontRef>
+    <cs:defRPr sz="900" kern="1200"/>
+  </cs:dataLabel>
+  <cs:dataLabelCallout>
+    <cs:lnRef idx="0"/>
+    <cs:fillRef idx="0"/>
+    <cs:effectRef idx="0"/>
+    <cs:fontRef idx="minor">
+      <a:schemeClr val="dk1">
+        <a:lumMod val="65000"/>
+        <a:lumOff val="35000"/>
+      </a:schemeClr>
+    </cs:fontRef>
+    <cs:spPr>
+      <a:solidFill>
+        <a:schemeClr val="lt1"/>
+      </a:solidFill>
+      <a:ln>
+        <a:solidFill>
+          <a:schemeClr val="dk1">
+            <a:lumMod val="25000"/>
+            <a:lumOff val="75000"/>
+          </a:schemeClr>
+        </a:solidFill>
+      </a:ln>
+    </cs:spPr>
+    <cs:defRPr sz="900" kern="1200"/>
+    <cs:bodyPr rot="0" spcFirstLastPara="1" vertOverflow="clip" horzOverflow="clip" vert="horz" wrap="square" lIns="36576" tIns="18288" rIns="36576" bIns="18288" anchor="ctr" anchorCtr="1">
+      <a:spAutoFit/>
+    </cs:bodyPr>
+  </cs:dataLabelCallout>
+  <cs:dataPoint>
+    <cs:lnRef idx="0"/>
+    <cs:fillRef idx="1">
+      <cs:styleClr val="auto"/>
+    </cs:fillRef>
+    <cs:effectRef idx="0"/>
+    <cs:fontRef idx="minor">
+      <a:schemeClr val="tx1"/>
+    </cs:fontRef>
+  </cs:dataPoint>
+  <cs:dataPoint3D>
+    <cs:lnRef idx="0"/>
+    <cs:fillRef idx="1">
+      <cs:styleClr val="auto"/>
+    </cs:fillRef>
+    <cs:effectRef idx="0"/>
+    <cs:fontRef idx="minor">
+      <a:schemeClr val="tx1"/>
+    </cs:fontRef>
+  </cs:dataPoint3D>
+  <cs:dataPointLine>
+    <cs:lnRef idx="0">
+      <cs:styleClr val="auto"/>
+    </cs:lnRef>
+    <cs:fillRef idx="1"/>
+    <cs:effectRef idx="0"/>
+    <cs:fontRef idx="minor">
+      <a:schemeClr val="tx1"/>
+    </cs:fontRef>
+    <cs:spPr>
+      <a:ln w="19050" cap="rnd">
+        <a:solidFill>
+          <a:schemeClr val="phClr"/>
+        </a:solidFill>
+        <a:round/>
+      </a:ln>
+    </cs:spPr>
+  </cs:dataPointLine>
+  <cs:dataPointMarker>
+    <cs:lnRef idx="0">
+      <cs:styleClr val="auto"/>
+    </cs:lnRef>
+    <cs:fillRef idx="1">
+      <cs:styleClr val="auto"/>
+    </cs:fillRef>
+    <cs:effectRef idx="0"/>
+    <cs:fontRef idx="minor">
+      <a:schemeClr val="tx1"/>
+    </cs:fontRef>
+    <cs:spPr>
+      <a:ln w="9525">
+        <a:solidFill>
+          <a:schemeClr val="phClr"/>
+        </a:solidFill>
+      </a:ln>
+    </cs:spPr>
+  </cs:dataPointMarker>
+  <cs:dataPointMarkerLayout symbol="circle" size="5"/>
+  <cs:dataPointWireframe>
+    <cs:lnRef idx="0">
+      <cs:styleClr val="auto"/>
+    </cs:lnRef>
+    <cs:fillRef idx="0"/>
+    <cs:effectRef idx="0"/>
+    <cs:fontRef idx="minor">
+      <a:schemeClr val="dk1"/>
+    </cs:fontRef>
+    <cs:spPr>
+      <a:ln w="9525" cap="rnd">
+        <a:solidFill>
+          <a:schemeClr val="phClr"/>
+        </a:solidFill>
+        <a:round/>
+      </a:ln>
+    </cs:spPr>
+  </cs:dataPointWireframe>
+  <cs:dataTable>
+    <cs:lnRef idx="0"/>
+    <cs:fillRef idx="0"/>
+    <cs:effectRef idx="0"/>
+    <cs:fontRef idx="minor">
+      <a:schemeClr val="tx1">
+        <a:lumMod val="65000"/>
+        <a:lumOff val="35000"/>
+      </a:schemeClr>
+    </cs:fontRef>
+    <cs:spPr>
+      <a:noFill/>
+      <a:ln w="9525" cap="flat" cmpd="sng" algn="ctr">
+        <a:solidFill>
+          <a:schemeClr val="tx1">
+            <a:lumMod val="15000"/>
+            <a:lumOff val="85000"/>
+          </a:schemeClr>
+        </a:solidFill>
+        <a:round/>
+      </a:ln>
+    </cs:spPr>
+    <cs:defRPr sz="900" kern="1200"/>
+  </cs:dataTable>
+  <cs:downBar>
+    <cs:lnRef idx="0"/>
+    <cs:fillRef idx="0"/>
+    <cs:effectRef idx="0"/>
+    <cs:fontRef idx="minor">
+      <a:schemeClr val="tx1"/>
+    </cs:fontRef>
+    <cs:spPr>
+      <a:solidFill>
+        <a:schemeClr val="dk1">
+          <a:lumMod val="75000"/>
+          <a:lumOff val="25000"/>
+        </a:schemeClr>
+      </a:solidFill>
+      <a:ln w="9525" cap="flat" cmpd="sng" algn="ctr">
+        <a:solidFill>
+          <a:schemeClr val="tx1">
+            <a:lumMod val="65000"/>
+            <a:lumOff val="35000"/>
+          </a:schemeClr>
+        </a:solidFill>
+        <a:round/>
+      </a:ln>
+    </cs:spPr>
+  </cs:downBar>
+  <cs:dropLine>
+    <cs:lnRef idx="0"/>
+    <cs:fillRef idx="0"/>
+    <cs:effectRef idx="0"/>
+    <cs:fontRef idx="minor">
+      <a:schemeClr val="tx1"/>
+    </cs:fontRef>
+    <cs:spPr>
+      <a:ln w="9525" cap="flat" cmpd="sng" algn="ctr">
+        <a:solidFill>
+          <a:schemeClr val="tx1">
+            <a:lumMod val="35000"/>
+            <a:lumOff val="65000"/>
+          </a:schemeClr>
+        </a:solidFill>
+        <a:round/>
+      </a:ln>
+    </cs:spPr>
+  </cs:dropLine>
+  <cs:errorBar>
+    <cs:lnRef idx="0"/>
+    <cs:fillRef idx="0"/>
+    <cs:effectRef idx="0"/>
+    <cs:fontRef idx="minor">
+      <a:schemeClr val="tx1"/>
+    </cs:fontRef>
+    <cs:spPr>
+      <a:ln w="9525" cap="flat" cmpd="sng" algn="ctr">
+        <a:solidFill>
+          <a:schemeClr val="tx1">
+            <a:lumMod val="65000"/>
+            <a:lumOff val="35000"/>
+          </a:schemeClr>
+        </a:solidFill>
+        <a:round/>
+      </a:ln>
+    </cs:spPr>
+  </cs:errorBar>
+  <cs:floor>
+    <cs:lnRef idx="0"/>
+    <cs:fillRef idx="0"/>
+    <cs:effectRef idx="0"/>
+    <cs:fontRef idx="minor">
+      <a:schemeClr val="tx1"/>
+    </cs:fontRef>
+    <cs:spPr>
+      <a:noFill/>
+      <a:ln>
+        <a:noFill/>
+      </a:ln>
+    </cs:spPr>
+  </cs:floor>
+  <cs:gridlineMajor>
+    <cs:lnRef idx="0"/>
+    <cs:fillRef idx="0"/>
+    <cs:effectRef idx="0"/>
+    <cs:fontRef idx="minor">
+      <a:schemeClr val="tx1"/>
+    </cs:fontRef>
+    <cs:spPr>
+      <a:ln w="9525" cap="flat" cmpd="sng" algn="ctr">
+        <a:solidFill>
+          <a:schemeClr val="tx1">
+            <a:lumMod val="15000"/>
+            <a:lumOff val="85000"/>
+          </a:schemeClr>
+        </a:solidFill>
+        <a:round/>
+      </a:ln>
+    </cs:spPr>
+  </cs:gridlineMajor>
+  <cs:gridlineMinor>
+    <cs:lnRef idx="0"/>
+    <cs:fillRef idx="0"/>
+    <cs:effectRef idx="0"/>
+    <cs:fontRef idx="minor">
+      <a:schemeClr val="tx1"/>
+    </cs:fontRef>
+    <cs:spPr>
+      <a:ln w="9525" cap="flat" cmpd="sng" algn="ctr">
+        <a:solidFill>
+          <a:schemeClr val="tx1">
+            <a:lumMod val="5000"/>
+            <a:lumOff val="95000"/>
+          </a:schemeClr>
+        </a:solidFill>
+        <a:round/>
+      </a:ln>
+    </cs:spPr>
+  </cs:gridlineMinor>
+  <cs:hiLoLine>
+    <cs:lnRef idx="0"/>
+    <cs:fillRef idx="0"/>
+    <cs:effectRef idx="0"/>
+    <cs:fontRef idx="minor">
+      <a:schemeClr val="tx1"/>
+    </cs:fontRef>
+    <cs:spPr>
+      <a:ln w="9525" cap="flat" cmpd="sng" algn="ctr">
+        <a:solidFill>
+          <a:schemeClr val="tx1">
+            <a:lumMod val="50000"/>
+            <a:lumOff val="50000"/>
+          </a:schemeClr>
+        </a:solidFill>
+        <a:round/>
+      </a:ln>
+    </cs:spPr>
+  </cs:hiLoLine>
+  <cs:leaderLine>
+    <cs:lnRef idx="0"/>
+    <cs:fillRef idx="0"/>
+    <cs:effectRef idx="0"/>
+    <cs:fontRef idx="minor">
+      <a:schemeClr val="tx1"/>
+    </cs:fontRef>
+    <cs:spPr>
+      <a:ln w="9525" cap="flat" cmpd="sng" algn="ctr">
+        <a:solidFill>
+          <a:schemeClr val="tx1">
+            <a:lumMod val="35000"/>
+            <a:lumOff val="65000"/>
+          </a:schemeClr>
+        </a:solidFill>
+        <a:round/>
+      </a:ln>
+    </cs:spPr>
+  </cs:leaderLine>
+  <cs:legend>
+    <cs:lnRef idx="0"/>
+    <cs:fillRef idx="0"/>
+    <cs:effectRef idx="0"/>
+    <cs:fontRef idx="minor">
+      <a:schemeClr val="tx1">
+        <a:lumMod val="65000"/>
+        <a:lumOff val="35000"/>
+      </a:schemeClr>
+    </cs:fontRef>
+    <cs:defRPr sz="900" kern="1200"/>
+  </cs:legend>
+  <cs:plotArea mods="allowNoFillOverride allowNoLineOverride">
+    <cs:lnRef idx="0"/>
+    <cs:fillRef idx="0"/>
+    <cs:effectRef idx="0"/>
+    <cs:fontRef idx="minor">
+      <a:schemeClr val="tx1"/>
+    </cs:fontRef>
+  </cs:plotArea>
+  <cs:plotArea3D mods="allowNoFillOverride allowNoLineOverride">
+    <cs:lnRef idx="0"/>
+    <cs:fillRef idx="0"/>
+    <cs:effectRef idx="0"/>
+    <cs:fontRef idx="minor">
+      <a:schemeClr val="tx1"/>
+    </cs:fontRef>
+  </cs:plotArea3D>
+  <cs:seriesAxis>
+    <cs:lnRef idx="0"/>
+    <cs:fillRef idx="0"/>
+    <cs:effectRef idx="0"/>
+    <cs:fontRef idx="minor">
+      <a:schemeClr val="tx1">
+        <a:lumMod val="65000"/>
+        <a:lumOff val="35000"/>
+      </a:schemeClr>
+    </cs:fontRef>
+    <cs:defRPr sz="900" kern="1200"/>
+  </cs:seriesAxis>
+  <cs:seriesLine>
+    <cs:lnRef idx="0"/>
+    <cs:fillRef idx="0"/>
+    <cs:effectRef idx="0"/>
+    <cs:fontRef idx="minor">
+      <a:schemeClr val="tx1"/>
+    </cs:fontRef>
+    <cs:spPr>
+      <a:ln w="9525" cap="flat" cmpd="sng" algn="ctr">
+        <a:solidFill>
+          <a:schemeClr val="tx1">
+            <a:lumMod val="35000"/>
+            <a:lumOff val="65000"/>
+          </a:schemeClr>
+        </a:solidFill>
+        <a:round/>
+      </a:ln>
+    </cs:spPr>
+  </cs:seriesLine>
+  <cs:title>
+    <cs:lnRef idx="0"/>
+    <cs:fillRef idx="0"/>
+    <cs:effectRef idx="0"/>
+    <cs:fontRef idx="minor">
+      <a:schemeClr val="tx1">
+        <a:lumMod val="65000"/>
+        <a:lumOff val="35000"/>
+      </a:schemeClr>
+    </cs:fontRef>
+    <cs:defRPr sz="1400" b="0" kern="1200" spc="0" baseline="0"/>
+  </cs:title>
+  <cs:trendline>
+    <cs:lnRef idx="0">
+      <cs:styleClr val="auto"/>
+    </cs:lnRef>
+    <cs:fillRef idx="0"/>
+    <cs:effectRef idx="0"/>
+    <cs:fontRef idx="minor">
+      <a:schemeClr val="tx1"/>
+    </cs:fontRef>
+    <cs:spPr>
+      <a:ln w="19050" cap="rnd">
+        <a:solidFill>
+          <a:schemeClr val="phClr"/>
+        </a:solidFill>
+        <a:prstDash val="sysDot"/>
+      </a:ln>
+    </cs:spPr>
+  </cs:trendline>
+  <cs:trendlineLabel>
+    <cs:lnRef idx="0"/>
+    <cs:fillRef idx="0"/>
+    <cs:effectRef idx="0"/>
+    <cs:fontRef idx="minor">
+      <a:schemeClr val="tx1">
+        <a:lumMod val="65000"/>
+        <a:lumOff val="35000"/>
+      </a:schemeClr>
+    </cs:fontRef>
+    <cs:defRPr sz="900" kern="1200"/>
+  </cs:trendlineLabel>
+  <cs:upBar>
+    <cs:lnRef idx="0"/>
+    <cs:fillRef idx="0"/>
+    <cs:effectRef idx="0"/>
+    <cs:fontRef idx="minor">
+      <a:schemeClr val="tx1"/>
+    </cs:fontRef>
+    <cs:spPr>
+      <a:solidFill>
+        <a:schemeClr val="lt1"/>
+      </a:solidFill>
+      <a:ln w="9525" cap="flat" cmpd="sng" algn="ctr">
+        <a:solidFill>
+          <a:schemeClr val="tx1">
+            <a:lumMod val="65000"/>
+            <a:lumOff val="35000"/>
+          </a:schemeClr>
+        </a:solidFill>
+        <a:round/>
+      </a:ln>
+    </cs:spPr>
+  </cs:upBar>
+  <cs:valueAxis>
+    <cs:lnRef idx="0"/>
+    <cs:fillRef idx="0"/>
+    <cs:effectRef idx="0"/>
+    <cs:fontRef idx="minor">
+      <a:schemeClr val="tx1">
+        <a:lumMod val="65000"/>
+        <a:lumOff val="35000"/>
+      </a:schemeClr>
+    </cs:fontRef>
+    <cs:spPr>
+      <a:ln w="9525" cap="flat" cmpd="sng" algn="ctr">
+        <a:solidFill>
+          <a:schemeClr val="tx1">
+            <a:lumMod val="25000"/>
+            <a:lumOff val="75000"/>
+          </a:schemeClr>
+        </a:solidFill>
+        <a:round/>
+      </a:ln>
+    </cs:spPr>
+    <cs:defRPr sz="900" kern="1200"/>
+  </cs:valueAxis>
+  <cs:wall>
+    <cs:lnRef idx="0"/>
+    <cs:fillRef idx="0"/>
+    <cs:effectRef idx="0"/>
+    <cs:fontRef idx="minor">
+      <a:schemeClr val="tx1"/>
+    </cs:fontRef>
+    <cs:spPr>
+      <a:noFill/>
+      <a:ln>
+        <a:noFill/>
+      </a:ln>
+    </cs:spPr>
+  </cs:wall>
+</cs:chartStyle>
+</file>
+
 <file path=word/theme/theme1.xml><?xml version="1.0" encoding="utf-8"?>
 <a:theme xmlns:a="http://schemas.openxmlformats.org/drawingml/2006/main" name="Office Theme">
   <a:themeElements>

</xml_diff>